<commit_message>
added batt mon values for mini shield
</commit_message>
<xml_diff>
--- a/Attention.docx
+++ b/Attention.docx
@@ -1,6 +1,6 @@
 
 <file path=word/document.xml><?xml version="1.0" encoding="utf-8"?>
-<w:document xmlns:wpc="http://schemas.microsoft.com/office/word/2010/wordprocessingCanvas" xmlns:mc="http://schemas.openxmlformats.org/markup-compatibility/2006" xmlns:o="urn:schemas-microsoft-com:office:office" xmlns:r="http://schemas.openxmlformats.org/officeDocument/2006/relationships" xmlns:m="http://schemas.openxmlformats.org/officeDocument/2006/math" xmlns:v="urn:schemas-microsoft-com:vml" xmlns:wp14="http://schemas.microsoft.com/office/word/2010/wordprocessingDrawing" xmlns:wp="http://schemas.openxmlformats.org/drawingml/2006/wordprocessingDrawing" xmlns:w10="urn:schemas-microsoft-com:office:word" xmlns:w="http://schemas.openxmlformats.org/wordprocessingml/2006/main" xmlns:w14="http://schemas.microsoft.com/office/word/2010/wordml" xmlns:w15="http://schemas.microsoft.com/office/word/2012/wordml" xmlns:wpg="http://schemas.microsoft.com/office/word/2010/wordprocessingGroup" xmlns:wpi="http://schemas.microsoft.com/office/word/2010/wordprocessingInk" xmlns:wne="http://schemas.microsoft.com/office/word/2006/wordml" xmlns:wps="http://schemas.microsoft.com/office/word/2010/wordprocessingShape" mc:Ignorable="w14 w15 wp14">
+<w:document xmlns:wpc="http://schemas.microsoft.com/office/word/2010/wordprocessingCanvas" xmlns:mc="http://schemas.openxmlformats.org/markup-compatibility/2006" xmlns:o="urn:schemas-microsoft-com:office:office" xmlns:r="http://schemas.openxmlformats.org/officeDocument/2006/relationships" xmlns:m="http://schemas.openxmlformats.org/officeDocument/2006/math" xmlns:v="urn:schemas-microsoft-com:vml" xmlns:wp14="http://schemas.microsoft.com/office/word/2010/wordprocessingDrawing" xmlns:wp="http://schemas.openxmlformats.org/drawingml/2006/wordprocessingDrawing" xmlns:w10="urn:schemas-microsoft-com:office:word" xmlns:w="http://schemas.openxmlformats.org/wordprocessingml/2006/main" xmlns:w14="http://schemas.microsoft.com/office/word/2010/wordml" xmlns:wpg="http://schemas.microsoft.com/office/word/2010/wordprocessingGroup" xmlns:wpi="http://schemas.microsoft.com/office/word/2010/wordprocessingInk" xmlns:wne="http://schemas.microsoft.com/office/word/2006/wordml" xmlns:wps="http://schemas.microsoft.com/office/word/2010/wordprocessingShape" mc:Ignorable="w14 wp14">
   <w:body>
     <w:p>
       <w:pPr>
@@ -424,52 +424,33 @@
       </w:r>
     </w:p>
     <w:p>
-      <w:pPr>
-        <w:rPr>
-          <w:lang w:val="en-US"/>
-        </w:rPr>
-      </w:pPr>
-      <w:r>
-        <w:rPr>
-          <w:lang w:val="en-US"/>
-        </w:rPr>
-        <w:t xml:space="preserve">#define </w:t>
+      <w:r>
+        <w:t>#</w:t>
       </w:r>
       <w:proofErr w:type="spellStart"/>
       <w:r>
-        <w:rPr>
-          <w:lang w:val="en-US"/>
-        </w:rPr>
+        <w:t>define</w:t>
+      </w:r>
+      <w:proofErr w:type="spellEnd"/>
+      <w:r>
+        <w:t xml:space="preserve"> </w:t>
+      </w:r>
+      <w:proofErr w:type="spellStart"/>
+      <w:r>
         <w:t>BuzzerPin</w:t>
       </w:r>
       <w:proofErr w:type="spellEnd"/>
       <w:r>
-        <w:rPr>
-          <w:lang w:val="en-US"/>
-        </w:rPr>
-        <w:t xml:space="preserve"> </w:t>
-      </w:r>
-      <w:proofErr w:type="gramStart"/>
-      <w:r>
-        <w:rPr>
-          <w:lang w:val="en-US"/>
-        </w:rPr>
-        <w:t>Port2Pin(</w:t>
-      </w:r>
-      <w:proofErr w:type="gramEnd"/>
-      <w:r>
-        <w:rPr>
-          <w:lang w:val="en-US"/>
-        </w:rPr>
-        <w:t>'A', 0)</w:t>
-      </w:r>
-    </w:p>
-    <w:p>
-      <w:pPr>
-        <w:rPr>
-          <w:lang w:val="en-US"/>
-        </w:rPr>
-      </w:pPr>
+        <w:t xml:space="preserve"> Port2Pin('A', 0)</w:t>
+      </w:r>
+    </w:p>
+    <w:p/>
+    <w:p>
+      <w:r>
+        <w:t>Bei allen:</w:t>
+      </w:r>
+    </w:p>
+    <w:p>
       <w:bookmarkStart w:id="0" w:name="_GoBack"/>
       <w:bookmarkEnd w:id="0"/>
     </w:p>
@@ -479,12 +460,18 @@
           <w:lang w:val="en-US"/>
         </w:rPr>
       </w:pPr>
+      <w:r>
+        <w:rPr>
+          <w:lang w:val="en-US"/>
+        </w:rPr>
+        <w:t>#</w:t>
+      </w:r>
       <w:proofErr w:type="spellStart"/>
       <w:r>
         <w:rPr>
           <w:lang w:val="en-US"/>
         </w:rPr>
-        <w:t>Bei</w:t>
+        <w:t>ifdef</w:t>
       </w:r>
       <w:proofErr w:type="spellEnd"/>
       <w:r>
@@ -492,6 +479,27 @@
           <w:lang w:val="en-US"/>
         </w:rPr>
         <w:t xml:space="preserve"> </w:t>
+      </w:r>
+      <w:proofErr w:type="spellStart"/>
+      <w:r>
+        <w:rPr>
+          <w:lang w:val="en-US"/>
+        </w:rPr>
+        <w:t>BattMonitor</w:t>
+      </w:r>
+      <w:proofErr w:type="spellEnd"/>
+    </w:p>
+    <w:p>
+      <w:pPr>
+        <w:rPr>
+          <w:lang w:val="en-US"/>
+        </w:rPr>
+      </w:pPr>
+      <w:r>
+        <w:rPr>
+          <w:lang w:val="en-US"/>
+        </w:rPr>
+        <w:t xml:space="preserve">  </w:t>
       </w:r>
       <w:proofErr w:type="spellStart"/>
       <w:proofErr w:type="gramStart"/>
@@ -499,58 +507,22 @@
         <w:rPr>
           <w:lang w:val="en-US"/>
         </w:rPr>
-        <w:t>allen</w:t>
+        <w:t>pinMode</w:t>
       </w:r>
       <w:proofErr w:type="spellEnd"/>
+      <w:r>
+        <w:rPr>
+          <w:lang w:val="en-US"/>
+        </w:rPr>
+        <w:t>(</w:t>
+      </w:r>
       <w:proofErr w:type="gramEnd"/>
       <w:r>
         <w:rPr>
           <w:lang w:val="en-US"/>
         </w:rPr>
-        <w:t>:</w:t>
-      </w:r>
-    </w:p>
-    <w:p>
-      <w:pPr>
-        <w:rPr>
-          <w:lang w:val="en-US"/>
-        </w:rPr>
-      </w:pPr>
-    </w:p>
-    <w:p>
-      <w:pPr>
-        <w:rPr>
-          <w:lang w:val="en-US"/>
-        </w:rPr>
-      </w:pPr>
-      <w:r>
-        <w:rPr>
-          <w:lang w:val="en-US"/>
-        </w:rPr>
-        <w:t>#</w:t>
-      </w:r>
-      <w:proofErr w:type="spellStart"/>
-      <w:r>
-        <w:rPr>
-          <w:lang w:val="en-US"/>
-        </w:rPr>
-        <w:t>ifdef</w:t>
-      </w:r>
-      <w:proofErr w:type="spellEnd"/>
-      <w:r>
-        <w:rPr>
-          <w:lang w:val="en-US"/>
-        </w:rPr>
-        <w:t xml:space="preserve"> </w:t>
-      </w:r>
-      <w:proofErr w:type="spellStart"/>
-      <w:r>
-        <w:rPr>
-          <w:lang w:val="en-US"/>
-        </w:rPr>
-        <w:t>BattMonitor</w:t>
-      </w:r>
-      <w:proofErr w:type="spellEnd"/>
+        <w:t>BATT_ANALOG_INPUT, INPUT_ANALOG);</w:t>
+      </w:r>
     </w:p>
     <w:p>
       <w:pPr>
@@ -579,12 +551,20 @@
         </w:rPr>
         <w:t>(</w:t>
       </w:r>
+      <w:proofErr w:type="spellStart"/>
       <w:proofErr w:type="gramEnd"/>
       <w:r>
         <w:rPr>
           <w:lang w:val="en-US"/>
         </w:rPr>
-        <w:t>BATT_ANALOG_INPUT, INPUT_ANALOG);</w:t>
+        <w:t>BuzzerPin</w:t>
+      </w:r>
+      <w:proofErr w:type="spellEnd"/>
+      <w:r>
+        <w:rPr>
+          <w:lang w:val="en-US"/>
+        </w:rPr>
+        <w:t>, OUTPUT);</w:t>
       </w:r>
     </w:p>
     <w:p>
@@ -605,7 +585,7 @@
         <w:rPr>
           <w:lang w:val="en-US"/>
         </w:rPr>
-        <w:t>pinMode</w:t>
+        <w:t>digitalWrite</w:t>
       </w:r>
       <w:proofErr w:type="spellEnd"/>
       <w:r>
@@ -627,79 +607,101 @@
         <w:rPr>
           <w:lang w:val="en-US"/>
         </w:rPr>
-        <w:t>, OUTPUT);</w:t>
-      </w:r>
-    </w:p>
-    <w:p>
-      <w:pPr>
-        <w:rPr>
-          <w:lang w:val="en-US"/>
-        </w:rPr>
-      </w:pPr>
-      <w:r>
-        <w:rPr>
-          <w:lang w:val="en-US"/>
-        </w:rPr>
-        <w:t xml:space="preserve">  </w:t>
+        <w:t>, LOW);</w:t>
+      </w:r>
+    </w:p>
+    <w:p>
+      <w:pPr>
+        <w:rPr>
+          <w:lang w:val="en-US"/>
+        </w:rPr>
+      </w:pPr>
+      <w:r>
+        <w:rPr>
+          <w:lang w:val="en-US"/>
+        </w:rPr>
+        <w:t>#</w:t>
       </w:r>
       <w:proofErr w:type="spellStart"/>
+      <w:r>
+        <w:rPr>
+          <w:lang w:val="en-US"/>
+        </w:rPr>
+        <w:t>endif</w:t>
+      </w:r>
+      <w:proofErr w:type="spellEnd"/>
+    </w:p>
+    <w:p>
+      <w:pPr>
+        <w:rPr>
+          <w:lang w:val="en-US"/>
+        </w:rPr>
+      </w:pPr>
+    </w:p>
+    <w:p>
+      <w:pPr>
+        <w:rPr>
+          <w:b/>
+          <w:u w:val="single"/>
+          <w:lang w:val="en-US"/>
+        </w:rPr>
+      </w:pPr>
+      <w:r>
+        <w:rPr>
+          <w:b/>
+          <w:u w:val="single"/>
+          <w:lang w:val="en-US"/>
+        </w:rPr>
+        <w:t>AQ Mini Shield (Papa):</w:t>
+      </w:r>
+    </w:p>
+    <w:p>
+      <w:pPr>
+        <w:rPr>
+          <w:lang w:val="en-US"/>
+        </w:rPr>
+      </w:pPr>
+    </w:p>
+    <w:p>
+      <w:pPr>
+        <w:rPr>
+          <w:lang w:val="en-US"/>
+        </w:rPr>
+      </w:pPr>
+      <w:r>
+        <w:rPr>
+          <w:lang w:val="en-US"/>
+        </w:rPr>
+        <w:t xml:space="preserve">#define </w:t>
+      </w:r>
+      <w:proofErr w:type="spellStart"/>
+      <w:r>
+        <w:rPr>
+          <w:lang w:val="en-US"/>
+        </w:rPr>
+        <w:t>BattCustomConfig</w:t>
+      </w:r>
+      <w:proofErr w:type="spellEnd"/>
+      <w:r>
+        <w:rPr>
+          <w:lang w:val="en-US"/>
+        </w:rPr>
+        <w:t xml:space="preserve"> DEFINE_</w:t>
+      </w:r>
       <w:proofErr w:type="gramStart"/>
       <w:r>
         <w:rPr>
           <w:lang w:val="en-US"/>
         </w:rPr>
-        <w:t>digitalWrite</w:t>
-      </w:r>
-      <w:proofErr w:type="spellEnd"/>
-      <w:r>
-        <w:rPr>
-          <w:lang w:val="en-US"/>
-        </w:rPr>
-        <w:t>(</w:t>
-      </w:r>
-      <w:proofErr w:type="spellStart"/>
+        <w:t>BATTERY(</w:t>
+      </w:r>
       <w:proofErr w:type="gramEnd"/>
       <w:r>
         <w:rPr>
           <w:lang w:val="en-US"/>
         </w:rPr>
-        <w:t>BuzzerPin</w:t>
-      </w:r>
-      <w:proofErr w:type="spellEnd"/>
-      <w:r>
-        <w:rPr>
-          <w:lang w:val="en-US"/>
-        </w:rPr>
-        <w:t>, LOW);</w:t>
-      </w:r>
-    </w:p>
-    <w:p>
-      <w:pPr>
-        <w:rPr>
-          <w:lang w:val="en-US"/>
-        </w:rPr>
-      </w:pPr>
-      <w:r>
-        <w:rPr>
-          <w:lang w:val="en-US"/>
-        </w:rPr>
-        <w:t>#</w:t>
-      </w:r>
-      <w:proofErr w:type="spellStart"/>
-      <w:r>
-        <w:rPr>
-          <w:lang w:val="en-US"/>
-        </w:rPr>
-        <w:t>endif</w:t>
-      </w:r>
-      <w:proofErr w:type="spellEnd"/>
-    </w:p>
-    <w:p>
-      <w:pPr>
-        <w:rPr>
-          <w:lang w:val="en-US"/>
-        </w:rPr>
-      </w:pPr>
+        <w:t>0,0,14.76,0.53,BM_NOPIN,0,0)</w:t>
+      </w:r>
     </w:p>
     <w:sectPr>
       <w:pgSz w:w="11906" w:h="16838"/>
@@ -712,7 +714,7 @@
 </file>
 
 <file path=word/styles.xml><?xml version="1.0" encoding="utf-8"?>
-<w:styles xmlns:mc="http://schemas.openxmlformats.org/markup-compatibility/2006" xmlns:r="http://schemas.openxmlformats.org/officeDocument/2006/relationships" xmlns:w="http://schemas.openxmlformats.org/wordprocessingml/2006/main" xmlns:w14="http://schemas.microsoft.com/office/word/2010/wordml" xmlns:w15="http://schemas.microsoft.com/office/word/2012/wordml" mc:Ignorable="w14 w15">
+<w:styles xmlns:mc="http://schemas.openxmlformats.org/markup-compatibility/2006" xmlns:r="http://schemas.openxmlformats.org/officeDocument/2006/relationships" xmlns:w="http://schemas.openxmlformats.org/wordprocessingml/2006/main" xmlns:w14="http://schemas.microsoft.com/office/word/2010/wordml" mc:Ignorable="w14">
   <w:docDefaults>
     <w:rPrDefault>
       <w:rPr>
@@ -728,378 +730,334 @@
       </w:pPr>
     </w:pPrDefault>
   </w:docDefaults>
-  <w:latentStyles w:defLockedState="0" w:defUIPriority="99" w:defSemiHidden="0" w:defUnhideWhenUsed="0" w:defQFormat="0" w:count="371">
-    <w:lsdException w:name="Normal" w:uiPriority="0" w:qFormat="1"/>
-    <w:lsdException w:name="heading 1" w:uiPriority="9" w:qFormat="1"/>
-    <w:lsdException w:name="heading 2" w:semiHidden="1" w:uiPriority="9" w:unhideWhenUsed="1" w:qFormat="1"/>
-    <w:lsdException w:name="heading 3" w:semiHidden="1" w:uiPriority="9" w:unhideWhenUsed="1" w:qFormat="1"/>
-    <w:lsdException w:name="heading 4" w:semiHidden="1" w:uiPriority="9" w:unhideWhenUsed="1" w:qFormat="1"/>
-    <w:lsdException w:name="heading 5" w:semiHidden="1" w:uiPriority="9" w:unhideWhenUsed="1" w:qFormat="1"/>
-    <w:lsdException w:name="heading 6" w:semiHidden="1" w:uiPriority="9" w:unhideWhenUsed="1" w:qFormat="1"/>
-    <w:lsdException w:name="heading 7" w:semiHidden="1" w:uiPriority="9" w:unhideWhenUsed="1" w:qFormat="1"/>
-    <w:lsdException w:name="heading 8" w:semiHidden="1" w:uiPriority="9" w:unhideWhenUsed="1" w:qFormat="1"/>
-    <w:lsdException w:name="heading 9" w:semiHidden="1" w:uiPriority="9" w:unhideWhenUsed="1" w:qFormat="1"/>
-    <w:lsdException w:name="index 1" w:semiHidden="1" w:unhideWhenUsed="1"/>
-    <w:lsdException w:name="index 2" w:semiHidden="1" w:unhideWhenUsed="1"/>
-    <w:lsdException w:name="index 3" w:semiHidden="1" w:unhideWhenUsed="1"/>
-    <w:lsdException w:name="index 4" w:semiHidden="1" w:unhideWhenUsed="1"/>
-    <w:lsdException w:name="index 5" w:semiHidden="1" w:unhideWhenUsed="1"/>
-    <w:lsdException w:name="index 6" w:semiHidden="1" w:unhideWhenUsed="1"/>
-    <w:lsdException w:name="index 7" w:semiHidden="1" w:unhideWhenUsed="1"/>
-    <w:lsdException w:name="index 8" w:semiHidden="1" w:unhideWhenUsed="1"/>
-    <w:lsdException w:name="index 9" w:semiHidden="1" w:unhideWhenUsed="1"/>
-    <w:lsdException w:name="toc 1" w:semiHidden="1" w:uiPriority="39" w:unhideWhenUsed="1"/>
-    <w:lsdException w:name="toc 2" w:semiHidden="1" w:uiPriority="39" w:unhideWhenUsed="1"/>
-    <w:lsdException w:name="toc 3" w:semiHidden="1" w:uiPriority="39" w:unhideWhenUsed="1"/>
-    <w:lsdException w:name="toc 4" w:semiHidden="1" w:uiPriority="39" w:unhideWhenUsed="1"/>
-    <w:lsdException w:name="toc 5" w:semiHidden="1" w:uiPriority="39" w:unhideWhenUsed="1"/>
-    <w:lsdException w:name="toc 6" w:semiHidden="1" w:uiPriority="39" w:unhideWhenUsed="1"/>
-    <w:lsdException w:name="toc 7" w:semiHidden="1" w:uiPriority="39" w:unhideWhenUsed="1"/>
-    <w:lsdException w:name="toc 8" w:semiHidden="1" w:uiPriority="39" w:unhideWhenUsed="1"/>
-    <w:lsdException w:name="toc 9" w:semiHidden="1" w:uiPriority="39" w:unhideWhenUsed="1"/>
-    <w:lsdException w:name="Normal Indent" w:semiHidden="1" w:unhideWhenUsed="1"/>
-    <w:lsdException w:name="footnote text" w:semiHidden="1" w:unhideWhenUsed="1"/>
-    <w:lsdException w:name="annotation text" w:semiHidden="1" w:unhideWhenUsed="1"/>
-    <w:lsdException w:name="header" w:semiHidden="1" w:unhideWhenUsed="1"/>
-    <w:lsdException w:name="footer" w:semiHidden="1" w:unhideWhenUsed="1"/>
-    <w:lsdException w:name="index heading" w:semiHidden="1" w:unhideWhenUsed="1"/>
-    <w:lsdException w:name="caption" w:semiHidden="1" w:uiPriority="35" w:unhideWhenUsed="1" w:qFormat="1"/>
-    <w:lsdException w:name="table of figures" w:semiHidden="1" w:unhideWhenUsed="1"/>
-    <w:lsdException w:name="envelope address" w:semiHidden="1" w:unhideWhenUsed="1"/>
-    <w:lsdException w:name="envelope return" w:semiHidden="1" w:unhideWhenUsed="1"/>
-    <w:lsdException w:name="footnote reference" w:semiHidden="1" w:unhideWhenUsed="1"/>
-    <w:lsdException w:name="annotation reference" w:semiHidden="1" w:unhideWhenUsed="1"/>
-    <w:lsdException w:name="line number" w:semiHidden="1" w:unhideWhenUsed="1"/>
-    <w:lsdException w:name="page number" w:semiHidden="1" w:unhideWhenUsed="1"/>
-    <w:lsdException w:name="endnote reference" w:semiHidden="1" w:unhideWhenUsed="1"/>
-    <w:lsdException w:name="endnote text" w:semiHidden="1" w:unhideWhenUsed="1"/>
-    <w:lsdException w:name="table of authorities" w:semiHidden="1" w:unhideWhenUsed="1"/>
-    <w:lsdException w:name="macro" w:semiHidden="1" w:unhideWhenUsed="1"/>
-    <w:lsdException w:name="toa heading" w:semiHidden="1" w:unhideWhenUsed="1"/>
-    <w:lsdException w:name="List" w:semiHidden="1" w:unhideWhenUsed="1"/>
-    <w:lsdException w:name="List Bullet" w:semiHidden="1" w:unhideWhenUsed="1"/>
-    <w:lsdException w:name="List Number" w:semiHidden="1" w:unhideWhenUsed="1"/>
-    <w:lsdException w:name="List 2" w:semiHidden="1" w:unhideWhenUsed="1"/>
-    <w:lsdException w:name="List 3" w:semiHidden="1" w:unhideWhenUsed="1"/>
-    <w:lsdException w:name="List 4" w:semiHidden="1" w:unhideWhenUsed="1"/>
-    <w:lsdException w:name="List 5" w:semiHidden="1" w:unhideWhenUsed="1"/>
-    <w:lsdException w:name="List Bullet 2" w:semiHidden="1" w:unhideWhenUsed="1"/>
-    <w:lsdException w:name="List Bullet 3" w:semiHidden="1" w:unhideWhenUsed="1"/>
-    <w:lsdException w:name="List Bullet 4" w:semiHidden="1" w:unhideWhenUsed="1"/>
-    <w:lsdException w:name="List Bullet 5" w:semiHidden="1" w:unhideWhenUsed="1"/>
-    <w:lsdException w:name="List Number 2" w:semiHidden="1" w:unhideWhenUsed="1"/>
-    <w:lsdException w:name="List Number 3" w:semiHidden="1" w:unhideWhenUsed="1"/>
-    <w:lsdException w:name="List Number 4" w:semiHidden="1" w:unhideWhenUsed="1"/>
-    <w:lsdException w:name="List Number 5" w:semiHidden="1" w:unhideWhenUsed="1"/>
-    <w:lsdException w:name="Title" w:uiPriority="10" w:qFormat="1"/>
-    <w:lsdException w:name="Closing" w:semiHidden="1" w:unhideWhenUsed="1"/>
-    <w:lsdException w:name="Signature" w:semiHidden="1" w:unhideWhenUsed="1"/>
-    <w:lsdException w:name="Default Paragraph Font" w:semiHidden="1" w:uiPriority="1" w:unhideWhenUsed="1"/>
-    <w:lsdException w:name="Body Text" w:semiHidden="1" w:unhideWhenUsed="1"/>
-    <w:lsdException w:name="Body Text Indent" w:semiHidden="1" w:unhideWhenUsed="1"/>
-    <w:lsdException w:name="List Continue" w:semiHidden="1" w:unhideWhenUsed="1"/>
-    <w:lsdException w:name="List Continue 2" w:semiHidden="1" w:unhideWhenUsed="1"/>
-    <w:lsdException w:name="List Continue 3" w:semiHidden="1" w:unhideWhenUsed="1"/>
-    <w:lsdException w:name="List Continue 4" w:semiHidden="1" w:unhideWhenUsed="1"/>
-    <w:lsdException w:name="List Continue 5" w:semiHidden="1" w:unhideWhenUsed="1"/>
-    <w:lsdException w:name="Message Header" w:semiHidden="1" w:unhideWhenUsed="1"/>
-    <w:lsdException w:name="Subtitle" w:uiPriority="11" w:qFormat="1"/>
-    <w:lsdException w:name="Salutation" w:semiHidden="1" w:unhideWhenUsed="1"/>
-    <w:lsdException w:name="Date" w:semiHidden="1" w:unhideWhenUsed="1"/>
-    <w:lsdException w:name="Body Text First Indent" w:semiHidden="1" w:unhideWhenUsed="1"/>
-    <w:lsdException w:name="Body Text First Indent 2" w:semiHidden="1" w:unhideWhenUsed="1"/>
-    <w:lsdException w:name="Note Heading" w:semiHidden="1" w:unhideWhenUsed="1"/>
-    <w:lsdException w:name="Body Text 2" w:semiHidden="1" w:unhideWhenUsed="1"/>
-    <w:lsdException w:name="Body Text 3" w:semiHidden="1" w:unhideWhenUsed="1"/>
-    <w:lsdException w:name="Body Text Indent 2" w:semiHidden="1" w:unhideWhenUsed="1"/>
-    <w:lsdException w:name="Body Text Indent 3" w:semiHidden="1" w:unhideWhenUsed="1"/>
-    <w:lsdException w:name="Block Text" w:semiHidden="1" w:unhideWhenUsed="1"/>
-    <w:lsdException w:name="Hyperlink" w:semiHidden="1" w:unhideWhenUsed="1"/>
-    <w:lsdException w:name="FollowedHyperlink" w:semiHidden="1" w:unhideWhenUsed="1"/>
-    <w:lsdException w:name="Strong" w:uiPriority="22" w:qFormat="1"/>
-    <w:lsdException w:name="Emphasis" w:uiPriority="20" w:qFormat="1"/>
-    <w:lsdException w:name="Document Map" w:semiHidden="1" w:unhideWhenUsed="1"/>
-    <w:lsdException w:name="Plain Text" w:semiHidden="1" w:unhideWhenUsed="1"/>
-    <w:lsdException w:name="E-mail Signature" w:semiHidden="1" w:unhideWhenUsed="1"/>
-    <w:lsdException w:name="HTML Top of Form" w:semiHidden="1" w:unhideWhenUsed="1"/>
-    <w:lsdException w:name="HTML Bottom of Form" w:semiHidden="1" w:unhideWhenUsed="1"/>
-    <w:lsdException w:name="Normal (Web)" w:semiHidden="1" w:unhideWhenUsed="1"/>
-    <w:lsdException w:name="HTML Acronym" w:semiHidden="1" w:unhideWhenUsed="1"/>
-    <w:lsdException w:name="HTML Address" w:semiHidden="1" w:unhideWhenUsed="1"/>
-    <w:lsdException w:name="HTML Cite" w:semiHidden="1" w:unhideWhenUsed="1"/>
-    <w:lsdException w:name="HTML Code" w:semiHidden="1" w:unhideWhenUsed="1"/>
-    <w:lsdException w:name="HTML Definition" w:semiHidden="1" w:unhideWhenUsed="1"/>
-    <w:lsdException w:name="HTML Keyboard" w:semiHidden="1" w:unhideWhenUsed="1"/>
-    <w:lsdException w:name="HTML Preformatted" w:semiHidden="1" w:unhideWhenUsed="1"/>
-    <w:lsdException w:name="HTML Sample" w:semiHidden="1" w:unhideWhenUsed="1"/>
-    <w:lsdException w:name="HTML Typewriter" w:semiHidden="1" w:unhideWhenUsed="1"/>
-    <w:lsdException w:name="HTML Variable" w:semiHidden="1" w:unhideWhenUsed="1"/>
-    <w:lsdException w:name="Normal Table" w:semiHidden="1" w:unhideWhenUsed="1"/>
-    <w:lsdException w:name="annotation subject" w:semiHidden="1" w:unhideWhenUsed="1"/>
-    <w:lsdException w:name="No List" w:semiHidden="1" w:unhideWhenUsed="1"/>
-    <w:lsdException w:name="Outline List 1" w:semiHidden="1" w:unhideWhenUsed="1"/>
-    <w:lsdException w:name="Outline List 2" w:semiHidden="1" w:unhideWhenUsed="1"/>
-    <w:lsdException w:name="Outline List 3" w:semiHidden="1" w:unhideWhenUsed="1"/>
-    <w:lsdException w:name="Table Simple 1" w:semiHidden="1" w:unhideWhenUsed="1"/>
-    <w:lsdException w:name="Table Simple 2" w:semiHidden="1" w:unhideWhenUsed="1"/>
-    <w:lsdException w:name="Table Simple 3" w:semiHidden="1" w:unhideWhenUsed="1"/>
-    <w:lsdException w:name="Table Classic 1" w:semiHidden="1" w:unhideWhenUsed="1"/>
-    <w:lsdException w:name="Table Classic 2" w:semiHidden="1" w:unhideWhenUsed="1"/>
-    <w:lsdException w:name="Table Classic 3" w:semiHidden="1" w:unhideWhenUsed="1"/>
-    <w:lsdException w:name="Table Classic 4" w:semiHidden="1" w:unhideWhenUsed="1"/>
-    <w:lsdException w:name="Table Colorful 1" w:semiHidden="1" w:unhideWhenUsed="1"/>
-    <w:lsdException w:name="Table Colorful 2" w:semiHidden="1" w:unhideWhenUsed="1"/>
-    <w:lsdException w:name="Table Colorful 3" w:semiHidden="1" w:unhideWhenUsed="1"/>
-    <w:lsdException w:name="Table Columns 1" w:semiHidden="1" w:unhideWhenUsed="1"/>
-    <w:lsdException w:name="Table Columns 2" w:semiHidden="1" w:unhideWhenUsed="1"/>
-    <w:lsdException w:name="Table Columns 3" w:semiHidden="1" w:unhideWhenUsed="1"/>
-    <w:lsdException w:name="Table Columns 4" w:semiHidden="1" w:unhideWhenUsed="1"/>
-    <w:lsdException w:name="Table Columns 5" w:semiHidden="1" w:unhideWhenUsed="1"/>
-    <w:lsdException w:name="Table Grid 1" w:semiHidden="1" w:unhideWhenUsed="1"/>
-    <w:lsdException w:name="Table Grid 2" w:semiHidden="1" w:unhideWhenUsed="1"/>
-    <w:lsdException w:name="Table Grid 3" w:semiHidden="1" w:unhideWhenUsed="1"/>
-    <w:lsdException w:name="Table Grid 4" w:semiHidden="1" w:unhideWhenUsed="1"/>
-    <w:lsdException w:name="Table Grid 5" w:semiHidden="1" w:unhideWhenUsed="1"/>
-    <w:lsdException w:name="Table Grid 6" w:semiHidden="1" w:unhideWhenUsed="1"/>
-    <w:lsdException w:name="Table Grid 7" w:semiHidden="1" w:unhideWhenUsed="1"/>
-    <w:lsdException w:name="Table Grid 8" w:semiHidden="1" w:unhideWhenUsed="1"/>
-    <w:lsdException w:name="Table List 1" w:semiHidden="1" w:unhideWhenUsed="1"/>
-    <w:lsdException w:name="Table List 2" w:semiHidden="1" w:unhideWhenUsed="1"/>
-    <w:lsdException w:name="Table List 3" w:semiHidden="1" w:unhideWhenUsed="1"/>
-    <w:lsdException w:name="Table List 4" w:semiHidden="1" w:unhideWhenUsed="1"/>
-    <w:lsdException w:name="Table List 5" w:semiHidden="1" w:unhideWhenUsed="1"/>
-    <w:lsdException w:name="Table List 6" w:semiHidden="1" w:unhideWhenUsed="1"/>
-    <w:lsdException w:name="Table List 7" w:semiHidden="1" w:unhideWhenUsed="1"/>
-    <w:lsdException w:name="Table List 8" w:semiHidden="1" w:unhideWhenUsed="1"/>
-    <w:lsdException w:name="Table 3D effects 1" w:semiHidden="1" w:unhideWhenUsed="1"/>
-    <w:lsdException w:name="Table 3D effects 2" w:semiHidden="1" w:unhideWhenUsed="1"/>
-    <w:lsdException w:name="Table 3D effects 3" w:semiHidden="1" w:unhideWhenUsed="1"/>
-    <w:lsdException w:name="Table Contemporary" w:semiHidden="1" w:unhideWhenUsed="1"/>
-    <w:lsdException w:name="Table Elegant" w:semiHidden="1" w:unhideWhenUsed="1"/>
-    <w:lsdException w:name="Table Professional" w:semiHidden="1" w:unhideWhenUsed="1"/>
-    <w:lsdException w:name="Table Subtle 1" w:semiHidden="1" w:unhideWhenUsed="1"/>
-    <w:lsdException w:name="Table Subtle 2" w:semiHidden="1" w:unhideWhenUsed="1"/>
-    <w:lsdException w:name="Table Web 1" w:semiHidden="1" w:unhideWhenUsed="1"/>
-    <w:lsdException w:name="Table Web 2" w:semiHidden="1" w:unhideWhenUsed="1"/>
-    <w:lsdException w:name="Table Web 3" w:semiHidden="1" w:unhideWhenUsed="1"/>
-    <w:lsdException w:name="Balloon Text" w:semiHidden="1" w:unhideWhenUsed="1"/>
-    <w:lsdException w:name="Table Grid" w:uiPriority="59"/>
-    <w:lsdException w:name="Table Theme" w:semiHidden="1" w:unhideWhenUsed="1"/>
-    <w:lsdException w:name="Placeholder Text" w:semiHidden="1"/>
-    <w:lsdException w:name="No Spacing" w:uiPriority="1" w:qFormat="1"/>
-    <w:lsdException w:name="Light Shading" w:uiPriority="60"/>
-    <w:lsdException w:name="Light List" w:uiPriority="61"/>
-    <w:lsdException w:name="Light Grid" w:uiPriority="62"/>
-    <w:lsdException w:name="Medium Shading 1" w:uiPriority="63"/>
-    <w:lsdException w:name="Medium Shading 2" w:uiPriority="64"/>
-    <w:lsdException w:name="Medium List 1" w:uiPriority="65"/>
-    <w:lsdException w:name="Medium List 2" w:uiPriority="66"/>
-    <w:lsdException w:name="Medium Grid 1" w:uiPriority="67"/>
-    <w:lsdException w:name="Medium Grid 2" w:uiPriority="68"/>
-    <w:lsdException w:name="Medium Grid 3" w:uiPriority="69"/>
-    <w:lsdException w:name="Dark List" w:uiPriority="70"/>
-    <w:lsdException w:name="Colorful Shading" w:uiPriority="71"/>
-    <w:lsdException w:name="Colorful List" w:uiPriority="72"/>
-    <w:lsdException w:name="Colorful Grid" w:uiPriority="73"/>
-    <w:lsdException w:name="Light Shading Accent 1" w:uiPriority="60"/>
-    <w:lsdException w:name="Light List Accent 1" w:uiPriority="61"/>
-    <w:lsdException w:name="Light Grid Accent 1" w:uiPriority="62"/>
-    <w:lsdException w:name="Medium Shading 1 Accent 1" w:uiPriority="63"/>
-    <w:lsdException w:name="Medium Shading 2 Accent 1" w:uiPriority="64"/>
-    <w:lsdException w:name="Medium List 1 Accent 1" w:uiPriority="65"/>
-    <w:lsdException w:name="Revision" w:semiHidden="1"/>
-    <w:lsdException w:name="List Paragraph" w:uiPriority="34" w:qFormat="1"/>
-    <w:lsdException w:name="Quote" w:uiPriority="29" w:qFormat="1"/>
-    <w:lsdException w:name="Intense Quote" w:uiPriority="30" w:qFormat="1"/>
-    <w:lsdException w:name="Medium List 2 Accent 1" w:uiPriority="66"/>
-    <w:lsdException w:name="Medium Grid 1 Accent 1" w:uiPriority="67"/>
-    <w:lsdException w:name="Medium Grid 2 Accent 1" w:uiPriority="68"/>
-    <w:lsdException w:name="Medium Grid 3 Accent 1" w:uiPriority="69"/>
-    <w:lsdException w:name="Dark List Accent 1" w:uiPriority="70"/>
-    <w:lsdException w:name="Colorful Shading Accent 1" w:uiPriority="71"/>
-    <w:lsdException w:name="Colorful List Accent 1" w:uiPriority="72"/>
-    <w:lsdException w:name="Colorful Grid Accent 1" w:uiPriority="73"/>
-    <w:lsdException w:name="Light Shading Accent 2" w:uiPriority="60"/>
-    <w:lsdException w:name="Light List Accent 2" w:uiPriority="61"/>
-    <w:lsdException w:name="Light Grid Accent 2" w:uiPriority="62"/>
-    <w:lsdException w:name="Medium Shading 1 Accent 2" w:uiPriority="63"/>
-    <w:lsdException w:name="Medium Shading 2 Accent 2" w:uiPriority="64"/>
-    <w:lsdException w:name="Medium List 1 Accent 2" w:uiPriority="65"/>
-    <w:lsdException w:name="Medium List 2 Accent 2" w:uiPriority="66"/>
-    <w:lsdException w:name="Medium Grid 1 Accent 2" w:uiPriority="67"/>
-    <w:lsdException w:name="Medium Grid 2 Accent 2" w:uiPriority="68"/>
-    <w:lsdException w:name="Medium Grid 3 Accent 2" w:uiPriority="69"/>
-    <w:lsdException w:name="Dark List Accent 2" w:uiPriority="70"/>
-    <w:lsdException w:name="Colorful Shading Accent 2" w:uiPriority="71"/>
-    <w:lsdException w:name="Colorful List Accent 2" w:uiPriority="72"/>
-    <w:lsdException w:name="Colorful Grid Accent 2" w:uiPriority="73"/>
-    <w:lsdException w:name="Light Shading Accent 3" w:uiPriority="60"/>
-    <w:lsdException w:name="Light List Accent 3" w:uiPriority="61"/>
-    <w:lsdException w:name="Light Grid Accent 3" w:uiPriority="62"/>
-    <w:lsdException w:name="Medium Shading 1 Accent 3" w:uiPriority="63"/>
-    <w:lsdException w:name="Medium Shading 2 Accent 3" w:uiPriority="64"/>
-    <w:lsdException w:name="Medium List 1 Accent 3" w:uiPriority="65"/>
-    <w:lsdException w:name="Medium List 2 Accent 3" w:uiPriority="66"/>
-    <w:lsdException w:name="Medium Grid 1 Accent 3" w:uiPriority="67"/>
-    <w:lsdException w:name="Medium Grid 2 Accent 3" w:uiPriority="68"/>
-    <w:lsdException w:name="Medium Grid 3 Accent 3" w:uiPriority="69"/>
-    <w:lsdException w:name="Dark List Accent 3" w:uiPriority="70"/>
-    <w:lsdException w:name="Colorful Shading Accent 3" w:uiPriority="71"/>
-    <w:lsdException w:name="Colorful List Accent 3" w:uiPriority="72"/>
-    <w:lsdException w:name="Colorful Grid Accent 3" w:uiPriority="73"/>
-    <w:lsdException w:name="Light Shading Accent 4" w:uiPriority="60"/>
-    <w:lsdException w:name="Light List Accent 4" w:uiPriority="61"/>
-    <w:lsdException w:name="Light Grid Accent 4" w:uiPriority="62"/>
-    <w:lsdException w:name="Medium Shading 1 Accent 4" w:uiPriority="63"/>
-    <w:lsdException w:name="Medium Shading 2 Accent 4" w:uiPriority="64"/>
-    <w:lsdException w:name="Medium List 1 Accent 4" w:uiPriority="65"/>
-    <w:lsdException w:name="Medium List 2 Accent 4" w:uiPriority="66"/>
-    <w:lsdException w:name="Medium Grid 1 Accent 4" w:uiPriority="67"/>
-    <w:lsdException w:name="Medium Grid 2 Accent 4" w:uiPriority="68"/>
-    <w:lsdException w:name="Medium Grid 3 Accent 4" w:uiPriority="69"/>
-    <w:lsdException w:name="Dark List Accent 4" w:uiPriority="70"/>
-    <w:lsdException w:name="Colorful Shading Accent 4" w:uiPriority="71"/>
-    <w:lsdException w:name="Colorful List Accent 4" w:uiPriority="72"/>
-    <w:lsdException w:name="Colorful Grid Accent 4" w:uiPriority="73"/>
-    <w:lsdException w:name="Light Shading Accent 5" w:uiPriority="60"/>
-    <w:lsdException w:name="Light List Accent 5" w:uiPriority="61"/>
-    <w:lsdException w:name="Light Grid Accent 5" w:uiPriority="62"/>
-    <w:lsdException w:name="Medium Shading 1 Accent 5" w:uiPriority="63"/>
-    <w:lsdException w:name="Medium Shading 2 Accent 5" w:uiPriority="64"/>
-    <w:lsdException w:name="Medium List 1 Accent 5" w:uiPriority="65"/>
-    <w:lsdException w:name="Medium List 2 Accent 5" w:uiPriority="66"/>
-    <w:lsdException w:name="Medium Grid 1 Accent 5" w:uiPriority="67"/>
-    <w:lsdException w:name="Medium Grid 2 Accent 5" w:uiPriority="68"/>
-    <w:lsdException w:name="Medium Grid 3 Accent 5" w:uiPriority="69"/>
-    <w:lsdException w:name="Dark List Accent 5" w:uiPriority="70"/>
-    <w:lsdException w:name="Colorful Shading Accent 5" w:uiPriority="71"/>
-    <w:lsdException w:name="Colorful List Accent 5" w:uiPriority="72"/>
-    <w:lsdException w:name="Colorful Grid Accent 5" w:uiPriority="73"/>
-    <w:lsdException w:name="Light Shading Accent 6" w:uiPriority="60"/>
-    <w:lsdException w:name="Light List Accent 6" w:uiPriority="61"/>
-    <w:lsdException w:name="Light Grid Accent 6" w:uiPriority="62"/>
-    <w:lsdException w:name="Medium Shading 1 Accent 6" w:uiPriority="63"/>
-    <w:lsdException w:name="Medium Shading 2 Accent 6" w:uiPriority="64"/>
-    <w:lsdException w:name="Medium List 1 Accent 6" w:uiPriority="65"/>
-    <w:lsdException w:name="Medium List 2 Accent 6" w:uiPriority="66"/>
-    <w:lsdException w:name="Medium Grid 1 Accent 6" w:uiPriority="67"/>
-    <w:lsdException w:name="Medium Grid 2 Accent 6" w:uiPriority="68"/>
-    <w:lsdException w:name="Medium Grid 3 Accent 6" w:uiPriority="69"/>
-    <w:lsdException w:name="Dark List Accent 6" w:uiPriority="70"/>
-    <w:lsdException w:name="Colorful Shading Accent 6" w:uiPriority="71"/>
-    <w:lsdException w:name="Colorful List Accent 6" w:uiPriority="72"/>
-    <w:lsdException w:name="Colorful Grid Accent 6" w:uiPriority="73"/>
-    <w:lsdException w:name="Subtle Emphasis" w:uiPriority="19" w:qFormat="1"/>
-    <w:lsdException w:name="Intense Emphasis" w:uiPriority="21" w:qFormat="1"/>
-    <w:lsdException w:name="Subtle Reference" w:uiPriority="31" w:qFormat="1"/>
-    <w:lsdException w:name="Intense Reference" w:uiPriority="32" w:qFormat="1"/>
-    <w:lsdException w:name="Book Title" w:uiPriority="33" w:qFormat="1"/>
-    <w:lsdException w:name="Bibliography" w:semiHidden="1" w:uiPriority="37" w:unhideWhenUsed="1"/>
-    <w:lsdException w:name="TOC Heading" w:semiHidden="1" w:uiPriority="39" w:unhideWhenUsed="1" w:qFormat="1"/>
-    <w:lsdException w:name="Plain Table 1" w:uiPriority="41"/>
-    <w:lsdException w:name="Plain Table 2" w:uiPriority="42"/>
-    <w:lsdException w:name="Plain Table 3" w:uiPriority="43"/>
-    <w:lsdException w:name="Plain Table 4" w:uiPriority="44"/>
-    <w:lsdException w:name="Plain Table 5" w:uiPriority="45"/>
-    <w:lsdException w:name="Grid Table Light" w:uiPriority="40"/>
-    <w:lsdException w:name="Grid Table 1 Light" w:uiPriority="46"/>
-    <w:lsdException w:name="Grid Table 2" w:uiPriority="47"/>
-    <w:lsdException w:name="Grid Table 3" w:uiPriority="48"/>
-    <w:lsdException w:name="Grid Table 4" w:uiPriority="49"/>
-    <w:lsdException w:name="Grid Table 5 Dark" w:uiPriority="50"/>
-    <w:lsdException w:name="Grid Table 6 Colorful" w:uiPriority="51"/>
-    <w:lsdException w:name="Grid Table 7 Colorful" w:uiPriority="52"/>
-    <w:lsdException w:name="Grid Table 1 Light Accent 1" w:uiPriority="46"/>
-    <w:lsdException w:name="Grid Table 2 Accent 1" w:uiPriority="47"/>
-    <w:lsdException w:name="Grid Table 3 Accent 1" w:uiPriority="48"/>
-    <w:lsdException w:name="Grid Table 4 Accent 1" w:uiPriority="49"/>
-    <w:lsdException w:name="Grid Table 5 Dark Accent 1" w:uiPriority="50"/>
-    <w:lsdException w:name="Grid Table 6 Colorful Accent 1" w:uiPriority="51"/>
-    <w:lsdException w:name="Grid Table 7 Colorful Accent 1" w:uiPriority="52"/>
-    <w:lsdException w:name="Grid Table 1 Light Accent 2" w:uiPriority="46"/>
-    <w:lsdException w:name="Grid Table 2 Accent 2" w:uiPriority="47"/>
-    <w:lsdException w:name="Grid Table 3 Accent 2" w:uiPriority="48"/>
-    <w:lsdException w:name="Grid Table 4 Accent 2" w:uiPriority="49"/>
-    <w:lsdException w:name="Grid Table 5 Dark Accent 2" w:uiPriority="50"/>
-    <w:lsdException w:name="Grid Table 6 Colorful Accent 2" w:uiPriority="51"/>
-    <w:lsdException w:name="Grid Table 7 Colorful Accent 2" w:uiPriority="52"/>
-    <w:lsdException w:name="Grid Table 1 Light Accent 3" w:uiPriority="46"/>
-    <w:lsdException w:name="Grid Table 2 Accent 3" w:uiPriority="47"/>
-    <w:lsdException w:name="Grid Table 3 Accent 3" w:uiPriority="48"/>
-    <w:lsdException w:name="Grid Table 4 Accent 3" w:uiPriority="49"/>
-    <w:lsdException w:name="Grid Table 5 Dark Accent 3" w:uiPriority="50"/>
-    <w:lsdException w:name="Grid Table 6 Colorful Accent 3" w:uiPriority="51"/>
-    <w:lsdException w:name="Grid Table 7 Colorful Accent 3" w:uiPriority="52"/>
-    <w:lsdException w:name="Grid Table 1 Light Accent 4" w:uiPriority="46"/>
-    <w:lsdException w:name="Grid Table 2 Accent 4" w:uiPriority="47"/>
-    <w:lsdException w:name="Grid Table 3 Accent 4" w:uiPriority="48"/>
-    <w:lsdException w:name="Grid Table 4 Accent 4" w:uiPriority="49"/>
-    <w:lsdException w:name="Grid Table 5 Dark Accent 4" w:uiPriority="50"/>
-    <w:lsdException w:name="Grid Table 6 Colorful Accent 4" w:uiPriority="51"/>
-    <w:lsdException w:name="Grid Table 7 Colorful Accent 4" w:uiPriority="52"/>
-    <w:lsdException w:name="Grid Table 1 Light Accent 5" w:uiPriority="46"/>
-    <w:lsdException w:name="Grid Table 2 Accent 5" w:uiPriority="47"/>
-    <w:lsdException w:name="Grid Table 3 Accent 5" w:uiPriority="48"/>
-    <w:lsdException w:name="Grid Table 4 Accent 5" w:uiPriority="49"/>
-    <w:lsdException w:name="Grid Table 5 Dark Accent 5" w:uiPriority="50"/>
-    <w:lsdException w:name="Grid Table 6 Colorful Accent 5" w:uiPriority="51"/>
-    <w:lsdException w:name="Grid Table 7 Colorful Accent 5" w:uiPriority="52"/>
-    <w:lsdException w:name="Grid Table 1 Light Accent 6" w:uiPriority="46"/>
-    <w:lsdException w:name="Grid Table 2 Accent 6" w:uiPriority="47"/>
-    <w:lsdException w:name="Grid Table 3 Accent 6" w:uiPriority="48"/>
-    <w:lsdException w:name="Grid Table 4 Accent 6" w:uiPriority="49"/>
-    <w:lsdException w:name="Grid Table 5 Dark Accent 6" w:uiPriority="50"/>
-    <w:lsdException w:name="Grid Table 6 Colorful Accent 6" w:uiPriority="51"/>
-    <w:lsdException w:name="Grid Table 7 Colorful Accent 6" w:uiPriority="52"/>
-    <w:lsdException w:name="List Table 1 Light" w:uiPriority="46"/>
-    <w:lsdException w:name="List Table 2" w:uiPriority="47"/>
-    <w:lsdException w:name="List Table 3" w:uiPriority="48"/>
-    <w:lsdException w:name="List Table 4" w:uiPriority="49"/>
-    <w:lsdException w:name="List Table 5 Dark" w:uiPriority="50"/>
-    <w:lsdException w:name="List Table 6 Colorful" w:uiPriority="51"/>
-    <w:lsdException w:name="List Table 7 Colorful" w:uiPriority="52"/>
-    <w:lsdException w:name="List Table 1 Light Accent 1" w:uiPriority="46"/>
-    <w:lsdException w:name="List Table 2 Accent 1" w:uiPriority="47"/>
-    <w:lsdException w:name="List Table 3 Accent 1" w:uiPriority="48"/>
-    <w:lsdException w:name="List Table 4 Accent 1" w:uiPriority="49"/>
-    <w:lsdException w:name="List Table 5 Dark Accent 1" w:uiPriority="50"/>
-    <w:lsdException w:name="List Table 6 Colorful Accent 1" w:uiPriority="51"/>
-    <w:lsdException w:name="List Table 7 Colorful Accent 1" w:uiPriority="52"/>
-    <w:lsdException w:name="List Table 1 Light Accent 2" w:uiPriority="46"/>
-    <w:lsdException w:name="List Table 2 Accent 2" w:uiPriority="47"/>
-    <w:lsdException w:name="List Table 3 Accent 2" w:uiPriority="48"/>
-    <w:lsdException w:name="List Table 4 Accent 2" w:uiPriority="49"/>
-    <w:lsdException w:name="List Table 5 Dark Accent 2" w:uiPriority="50"/>
-    <w:lsdException w:name="List Table 6 Colorful Accent 2" w:uiPriority="51"/>
-    <w:lsdException w:name="List Table 7 Colorful Accent 2" w:uiPriority="52"/>
-    <w:lsdException w:name="List Table 1 Light Accent 3" w:uiPriority="46"/>
-    <w:lsdException w:name="List Table 2 Accent 3" w:uiPriority="47"/>
-    <w:lsdException w:name="List Table 3 Accent 3" w:uiPriority="48"/>
-    <w:lsdException w:name="List Table 4 Accent 3" w:uiPriority="49"/>
-    <w:lsdException w:name="List Table 5 Dark Accent 3" w:uiPriority="50"/>
-    <w:lsdException w:name="List Table 6 Colorful Accent 3" w:uiPriority="51"/>
-    <w:lsdException w:name="List Table 7 Colorful Accent 3" w:uiPriority="52"/>
-    <w:lsdException w:name="List Table 1 Light Accent 4" w:uiPriority="46"/>
-    <w:lsdException w:name="List Table 2 Accent 4" w:uiPriority="47"/>
-    <w:lsdException w:name="List Table 3 Accent 4" w:uiPriority="48"/>
-    <w:lsdException w:name="List Table 4 Accent 4" w:uiPriority="49"/>
-    <w:lsdException w:name="List Table 5 Dark Accent 4" w:uiPriority="50"/>
-    <w:lsdException w:name="List Table 6 Colorful Accent 4" w:uiPriority="51"/>
-    <w:lsdException w:name="List Table 7 Colorful Accent 4" w:uiPriority="52"/>
-    <w:lsdException w:name="List Table 1 Light Accent 5" w:uiPriority="46"/>
-    <w:lsdException w:name="List Table 2 Accent 5" w:uiPriority="47"/>
-    <w:lsdException w:name="List Table 3 Accent 5" w:uiPriority="48"/>
-    <w:lsdException w:name="List Table 4 Accent 5" w:uiPriority="49"/>
-    <w:lsdException w:name="List Table 5 Dark Accent 5" w:uiPriority="50"/>
-    <w:lsdException w:name="List Table 6 Colorful Accent 5" w:uiPriority="51"/>
-    <w:lsdException w:name="List Table 7 Colorful Accent 5" w:uiPriority="52"/>
-    <w:lsdException w:name="List Table 1 Light Accent 6" w:uiPriority="46"/>
-    <w:lsdException w:name="List Table 2 Accent 6" w:uiPriority="47"/>
-    <w:lsdException w:name="List Table 3 Accent 6" w:uiPriority="48"/>
-    <w:lsdException w:name="List Table 4 Accent 6" w:uiPriority="49"/>
-    <w:lsdException w:name="List Table 5 Dark Accent 6" w:uiPriority="50"/>
-    <w:lsdException w:name="List Table 6 Colorful Accent 6" w:uiPriority="51"/>
-    <w:lsdException w:name="List Table 7 Colorful Accent 6" w:uiPriority="52"/>
+  <w:latentStyles w:defLockedState="0" w:defUIPriority="99" w:defSemiHidden="1" w:defUnhideWhenUsed="1" w:defQFormat="0" w:count="267">
+    <w:lsdException w:name="Normal" w:semiHidden="0" w:uiPriority="0" w:unhideWhenUsed="0" w:qFormat="1"/>
+    <w:lsdException w:name="heading 1" w:semiHidden="0" w:uiPriority="9" w:unhideWhenUsed="0" w:qFormat="1"/>
+    <w:lsdException w:name="heading 2" w:uiPriority="9" w:qFormat="1"/>
+    <w:lsdException w:name="heading 3" w:uiPriority="9" w:qFormat="1"/>
+    <w:lsdException w:name="heading 4" w:uiPriority="9" w:qFormat="1"/>
+    <w:lsdException w:name="heading 5" w:uiPriority="9" w:qFormat="1"/>
+    <w:lsdException w:name="heading 6" w:uiPriority="9" w:qFormat="1"/>
+    <w:lsdException w:name="heading 7" w:uiPriority="9" w:qFormat="1"/>
+    <w:lsdException w:name="heading 8" w:uiPriority="9" w:qFormat="1"/>
+    <w:lsdException w:name="heading 9" w:uiPriority="9" w:qFormat="1"/>
+    <w:lsdException w:name="toc 1" w:uiPriority="39"/>
+    <w:lsdException w:name="toc 2" w:uiPriority="39"/>
+    <w:lsdException w:name="toc 3" w:uiPriority="39"/>
+    <w:lsdException w:name="toc 4" w:uiPriority="39"/>
+    <w:lsdException w:name="toc 5" w:uiPriority="39"/>
+    <w:lsdException w:name="toc 6" w:uiPriority="39"/>
+    <w:lsdException w:name="toc 7" w:uiPriority="39"/>
+    <w:lsdException w:name="toc 8" w:uiPriority="39"/>
+    <w:lsdException w:name="toc 9" w:uiPriority="39"/>
+    <w:lsdException w:name="caption" w:uiPriority="35" w:qFormat="1"/>
+    <w:lsdException w:name="Title" w:semiHidden="0" w:uiPriority="10" w:unhideWhenUsed="0" w:qFormat="1"/>
+    <w:lsdException w:name="Default Paragraph Font" w:uiPriority="1"/>
+    <w:lsdException w:name="Subtitle" w:semiHidden="0" w:uiPriority="11" w:unhideWhenUsed="0" w:qFormat="1"/>
+    <w:lsdException w:name="Strong" w:semiHidden="0" w:uiPriority="22" w:unhideWhenUsed="0" w:qFormat="1"/>
+    <w:lsdException w:name="Emphasis" w:semiHidden="0" w:uiPriority="20" w:unhideWhenUsed="0" w:qFormat="1"/>
+    <w:lsdException w:name="Table Grid" w:semiHidden="0" w:uiPriority="59" w:unhideWhenUsed="0"/>
+    <w:lsdException w:name="Placeholder Text" w:unhideWhenUsed="0"/>
+    <w:lsdException w:name="No Spacing" w:semiHidden="0" w:uiPriority="1" w:unhideWhenUsed="0" w:qFormat="1"/>
+    <w:lsdException w:name="Light Shading" w:semiHidden="0" w:uiPriority="60" w:unhideWhenUsed="0"/>
+    <w:lsdException w:name="Light List" w:semiHidden="0" w:uiPriority="61" w:unhideWhenUsed="0"/>
+    <w:lsdException w:name="Light Grid" w:semiHidden="0" w:uiPriority="62" w:unhideWhenUsed="0"/>
+    <w:lsdException w:name="Medium Shading 1" w:semiHidden="0" w:uiPriority="63" w:unhideWhenUsed="0"/>
+    <w:lsdException w:name="Medium Shading 2" w:semiHidden="0" w:uiPriority="64" w:unhideWhenUsed="0"/>
+    <w:lsdException w:name="Medium List 1" w:semiHidden="0" w:uiPriority="65" w:unhideWhenUsed="0"/>
+    <w:lsdException w:name="Medium List 2" w:semiHidden="0" w:uiPriority="66" w:unhideWhenUsed="0"/>
+    <w:lsdException w:name="Medium Grid 1" w:semiHidden="0" w:uiPriority="67" w:unhideWhenUsed="0"/>
+    <w:lsdException w:name="Medium Grid 2" w:semiHidden="0" w:uiPriority="68" w:unhideWhenUsed="0"/>
+    <w:lsdException w:name="Medium Grid 3" w:semiHidden="0" w:uiPriority="69" w:unhideWhenUsed="0"/>
+    <w:lsdException w:name="Dark List" w:semiHidden="0" w:uiPriority="70" w:unhideWhenUsed="0"/>
+    <w:lsdException w:name="Colorful Shading" w:semiHidden="0" w:uiPriority="71" w:unhideWhenUsed="0"/>
+    <w:lsdException w:name="Colorful List" w:semiHidden="0" w:uiPriority="72" w:unhideWhenUsed="0"/>
+    <w:lsdException w:name="Colorful Grid" w:semiHidden="0" w:uiPriority="73" w:unhideWhenUsed="0"/>
+    <w:lsdException w:name="Light Shading Accent 1" w:semiHidden="0" w:uiPriority="60" w:unhideWhenUsed="0"/>
+    <w:lsdException w:name="Light List Accent 1" w:semiHidden="0" w:uiPriority="61" w:unhideWhenUsed="0"/>
+    <w:lsdException w:name="Light Grid Accent 1" w:semiHidden="0" w:uiPriority="62" w:unhideWhenUsed="0"/>
+    <w:lsdException w:name="Medium Shading 1 Accent 1" w:semiHidden="0" w:uiPriority="63" w:unhideWhenUsed="0"/>
+    <w:lsdException w:name="Medium Shading 2 Accent 1" w:semiHidden="0" w:uiPriority="64" w:unhideWhenUsed="0"/>
+    <w:lsdException w:name="Medium List 1 Accent 1" w:semiHidden="0" w:uiPriority="65" w:unhideWhenUsed="0"/>
+    <w:lsdException w:name="Revision" w:unhideWhenUsed="0"/>
+    <w:lsdException w:name="List Paragraph" w:semiHidden="0" w:uiPriority="34" w:unhideWhenUsed="0" w:qFormat="1"/>
+    <w:lsdException w:name="Quote" w:semiHidden="0" w:uiPriority="29" w:unhideWhenUsed="0" w:qFormat="1"/>
+    <w:lsdException w:name="Intense Quote" w:semiHidden="0" w:uiPriority="30" w:unhideWhenUsed="0" w:qFormat="1"/>
+    <w:lsdException w:name="Medium List 2 Accent 1" w:semiHidden="0" w:uiPriority="66" w:unhideWhenUsed="0"/>
+    <w:lsdException w:name="Medium Grid 1 Accent 1" w:semiHidden="0" w:uiPriority="67" w:unhideWhenUsed="0"/>
+    <w:lsdException w:name="Medium Grid 2 Accent 1" w:semiHidden="0" w:uiPriority="68" w:unhideWhenUsed="0"/>
+    <w:lsdException w:name="Medium Grid 3 Accent 1" w:semiHidden="0" w:uiPriority="69" w:unhideWhenUsed="0"/>
+    <w:lsdException w:name="Dark List Accent 1" w:semiHidden="0" w:uiPriority="70" w:unhideWhenUsed="0"/>
+    <w:lsdException w:name="Colorful Shading Accent 1" w:semiHidden="0" w:uiPriority="71" w:unhideWhenUsed="0"/>
+    <w:lsdException w:name="Colorful List Accent 1" w:semiHidden="0" w:uiPriority="72" w:unhideWhenUsed="0"/>
+    <w:lsdException w:name="Colorful Grid Accent 1" w:semiHidden="0" w:uiPriority="73" w:unhideWhenUsed="0"/>
+    <w:lsdException w:name="Light Shading Accent 2" w:semiHidden="0" w:uiPriority="60" w:unhideWhenUsed="0"/>
+    <w:lsdException w:name="Light List Accent 2" w:semiHidden="0" w:uiPriority="61" w:unhideWhenUsed="0"/>
+    <w:lsdException w:name="Light Grid Accent 2" w:semiHidden="0" w:uiPriority="62" w:unhideWhenUsed="0"/>
+    <w:lsdException w:name="Medium Shading 1 Accent 2" w:semiHidden="0" w:uiPriority="63" w:unhideWhenUsed="0"/>
+    <w:lsdException w:name="Medium Shading 2 Accent 2" w:semiHidden="0" w:uiPriority="64" w:unhideWhenUsed="0"/>
+    <w:lsdException w:name="Medium List 1 Accent 2" w:semiHidden="0" w:uiPriority="65" w:unhideWhenUsed="0"/>
+    <w:lsdException w:name="Medium List 2 Accent 2" w:semiHidden="0" w:uiPriority="66" w:unhideWhenUsed="0"/>
+    <w:lsdException w:name="Medium Grid 1 Accent 2" w:semiHidden="0" w:uiPriority="67" w:unhideWhenUsed="0"/>
+    <w:lsdException w:name="Medium Grid 2 Accent 2" w:semiHidden="0" w:uiPriority="68" w:unhideWhenUsed="0"/>
+    <w:lsdException w:name="Medium Grid 3 Accent 2" w:semiHidden="0" w:uiPriority="69" w:unhideWhenUsed="0"/>
+    <w:lsdException w:name="Dark List Accent 2" w:semiHidden="0" w:uiPriority="70" w:unhideWhenUsed="0"/>
+    <w:lsdException w:name="Colorful Shading Accent 2" w:semiHidden="0" w:uiPriority="71" w:unhideWhenUsed="0"/>
+    <w:lsdException w:name="Colorful List Accent 2" w:semiHidden="0" w:uiPriority="72" w:unhideWhenUsed="0"/>
+    <w:lsdException w:name="Colorful Grid Accent 2" w:semiHidden="0" w:uiPriority="73" w:unhideWhenUsed="0"/>
+    <w:lsdException w:name="Light Shading Accent 3" w:semiHidden="0" w:uiPriority="60" w:unhideWhenUsed="0"/>
+    <w:lsdException w:name="Light List Accent 3" w:semiHidden="0" w:uiPriority="61" w:unhideWhenUsed="0"/>
+    <w:lsdException w:name="Light Grid Accent 3" w:semiHidden="0" w:uiPriority="62" w:unhideWhenUsed="0"/>
+    <w:lsdException w:name="Medium Shading 1 Accent 3" w:semiHidden="0" w:uiPriority="63" w:unhideWhenUsed="0"/>
+    <w:lsdException w:name="Medium Shading 2 Accent 3" w:semiHidden="0" w:uiPriority="64" w:unhideWhenUsed="0"/>
+    <w:lsdException w:name="Medium List 1 Accent 3" w:semiHidden="0" w:uiPriority="65" w:unhideWhenUsed="0"/>
+    <w:lsdException w:name="Medium List 2 Accent 3" w:semiHidden="0" w:uiPriority="66" w:unhideWhenUsed="0"/>
+    <w:lsdException w:name="Medium Grid 1 Accent 3" w:semiHidden="0" w:uiPriority="67" w:unhideWhenUsed="0"/>
+    <w:lsdException w:name="Medium Grid 2 Accent 3" w:semiHidden="0" w:uiPriority="68" w:unhideWhenUsed="0"/>
+    <w:lsdException w:name="Medium Grid 3 Accent 3" w:semiHidden="0" w:uiPriority="69" w:unhideWhenUsed="0"/>
+    <w:lsdException w:name="Dark List Accent 3" w:semiHidden="0" w:uiPriority="70" w:unhideWhenUsed="0"/>
+    <w:lsdException w:name="Colorful Shading Accent 3" w:semiHidden="0" w:uiPriority="71" w:unhideWhenUsed="0"/>
+    <w:lsdException w:name="Colorful List Accent 3" w:semiHidden="0" w:uiPriority="72" w:unhideWhenUsed="0"/>
+    <w:lsdException w:name="Colorful Grid Accent 3" w:semiHidden="0" w:uiPriority="73" w:unhideWhenUsed="0"/>
+    <w:lsdException w:name="Light Shading Accent 4" w:semiHidden="0" w:uiPriority="60" w:unhideWhenUsed="0"/>
+    <w:lsdException w:name="Light List Accent 4" w:semiHidden="0" w:uiPriority="61" w:unhideWhenUsed="0"/>
+    <w:lsdException w:name="Light Grid Accent 4" w:semiHidden="0" w:uiPriority="62" w:unhideWhenUsed="0"/>
+    <w:lsdException w:name="Medium Shading 1 Accent 4" w:semiHidden="0" w:uiPriority="63" w:unhideWhenUsed="0"/>
+    <w:lsdException w:name="Medium Shading 2 Accent 4" w:semiHidden="0" w:uiPriority="64" w:unhideWhenUsed="0"/>
+    <w:lsdException w:name="Medium List 1 Accent 4" w:semiHidden="0" w:uiPriority="65" w:unhideWhenUsed="0"/>
+    <w:lsdException w:name="Medium List 2 Accent 4" w:semiHidden="0" w:uiPriority="66" w:unhideWhenUsed="0"/>
+    <w:lsdException w:name="Medium Grid 1 Accent 4" w:semiHidden="0" w:uiPriority="67" w:unhideWhenUsed="0"/>
+    <w:lsdException w:name="Medium Grid 2 Accent 4" w:semiHidden="0" w:uiPriority="68" w:unhideWhenUsed="0"/>
+    <w:lsdException w:name="Medium Grid 3 Accent 4" w:semiHidden="0" w:uiPriority="69" w:unhideWhenUsed="0"/>
+    <w:lsdException w:name="Dark List Accent 4" w:semiHidden="0" w:uiPriority="70" w:unhideWhenUsed="0"/>
+    <w:lsdException w:name="Colorful Shading Accent 4" w:semiHidden="0" w:uiPriority="71" w:unhideWhenUsed="0"/>
+    <w:lsdException w:name="Colorful List Accent 4" w:semiHidden="0" w:uiPriority="72" w:unhideWhenUsed="0"/>
+    <w:lsdException w:name="Colorful Grid Accent 4" w:semiHidden="0" w:uiPriority="73" w:unhideWhenUsed="0"/>
+    <w:lsdException w:name="Light Shading Accent 5" w:semiHidden="0" w:uiPriority="60" w:unhideWhenUsed="0"/>
+    <w:lsdException w:name="Light List Accent 5" w:semiHidden="0" w:uiPriority="61" w:unhideWhenUsed="0"/>
+    <w:lsdException w:name="Light Grid Accent 5" w:semiHidden="0" w:uiPriority="62" w:unhideWhenUsed="0"/>
+    <w:lsdException w:name="Medium Shading 1 Accent 5" w:semiHidden="0" w:uiPriority="63" w:unhideWhenUsed="0"/>
+    <w:lsdException w:name="Medium Shading 2 Accent 5" w:semiHidden="0" w:uiPriority="64" w:unhideWhenUsed="0"/>
+    <w:lsdException w:name="Medium List 1 Accent 5" w:semiHidden="0" w:uiPriority="65" w:unhideWhenUsed="0"/>
+    <w:lsdException w:name="Medium List 2 Accent 5" w:semiHidden="0" w:uiPriority="66" w:unhideWhenUsed="0"/>
+    <w:lsdException w:name="Medium Grid 1 Accent 5" w:semiHidden="0" w:uiPriority="67" w:unhideWhenUsed="0"/>
+    <w:lsdException w:name="Medium Grid 2 Accent 5" w:semiHidden="0" w:uiPriority="68" w:unhideWhenUsed="0"/>
+    <w:lsdException w:name="Medium Grid 3 Accent 5" w:semiHidden="0" w:uiPriority="69" w:unhideWhenUsed="0"/>
+    <w:lsdException w:name="Dark List Accent 5" w:semiHidden="0" w:uiPriority="70" w:unhideWhenUsed="0"/>
+    <w:lsdException w:name="Colorful Shading Accent 5" w:semiHidden="0" w:uiPriority="71" w:unhideWhenUsed="0"/>
+    <w:lsdException w:name="Colorful List Accent 5" w:semiHidden="0" w:uiPriority="72" w:unhideWhenUsed="0"/>
+    <w:lsdException w:name="Colorful Grid Accent 5" w:semiHidden="0" w:uiPriority="73" w:unhideWhenUsed="0"/>
+    <w:lsdException w:name="Light Shading Accent 6" w:semiHidden="0" w:uiPriority="60" w:unhideWhenUsed="0"/>
+    <w:lsdException w:name="Light List Accent 6" w:semiHidden="0" w:uiPriority="61" w:unhideWhenUsed="0"/>
+    <w:lsdException w:name="Light Grid Accent 6" w:semiHidden="0" w:uiPriority="62" w:unhideWhenUsed="0"/>
+    <w:lsdException w:name="Medium Shading 1 Accent 6" w:semiHidden="0" w:uiPriority="63" w:unhideWhenUsed="0"/>
+    <w:lsdException w:name="Medium Shading 2 Accent 6" w:semiHidden="0" w:uiPriority="64" w:unhideWhenUsed="0"/>
+    <w:lsdException w:name="Medium List 1 Accent 6" w:semiHidden="0" w:uiPriority="65" w:unhideWhenUsed="0"/>
+    <w:lsdException w:name="Medium List 2 Accent 6" w:semiHidden="0" w:uiPriority="66" w:unhideWhenUsed="0"/>
+    <w:lsdException w:name="Medium Grid 1 Accent 6" w:semiHidden="0" w:uiPriority="67" w:unhideWhenUsed="0"/>
+    <w:lsdException w:name="Medium Grid 2 Accent 6" w:semiHidden="0" w:uiPriority="68" w:unhideWhenUsed="0"/>
+    <w:lsdException w:name="Medium Grid 3 Accent 6" w:semiHidden="0" w:uiPriority="69" w:unhideWhenUsed="0"/>
+    <w:lsdException w:name="Dark List Accent 6" w:semiHidden="0" w:uiPriority="70" w:unhideWhenUsed="0"/>
+    <w:lsdException w:name="Colorful Shading Accent 6" w:semiHidden="0" w:uiPriority="71" w:unhideWhenUsed="0"/>
+    <w:lsdException w:name="Colorful List Accent 6" w:semiHidden="0" w:uiPriority="72" w:unhideWhenUsed="0"/>
+    <w:lsdException w:name="Colorful Grid Accent 6" w:semiHidden="0" w:uiPriority="73" w:unhideWhenUsed="0"/>
+    <w:lsdException w:name="Subtle Emphasis" w:semiHidden="0" w:uiPriority="19" w:unhideWhenUsed="0" w:qFormat="1"/>
+    <w:lsdException w:name="Intense Emphasis" w:semiHidden="0" w:uiPriority="21" w:unhideWhenUsed="0" w:qFormat="1"/>
+    <w:lsdException w:name="Subtle Reference" w:semiHidden="0" w:uiPriority="31" w:unhideWhenUsed="0" w:qFormat="1"/>
+    <w:lsdException w:name="Intense Reference" w:semiHidden="0" w:uiPriority="32" w:unhideWhenUsed="0" w:qFormat="1"/>
+    <w:lsdException w:name="Book Title" w:semiHidden="0" w:uiPriority="33" w:unhideWhenUsed="0" w:qFormat="1"/>
+    <w:lsdException w:name="Bibliography" w:uiPriority="37"/>
+    <w:lsdException w:name="TOC Heading" w:uiPriority="39" w:qFormat="1"/>
+  </w:latentStyles>
+  <w:style w:type="paragraph" w:default="1" w:styleId="Standard">
+    <w:name w:val="Normal"/>
+    <w:qFormat/>
+  </w:style>
+  <w:style w:type="character" w:default="1" w:styleId="Absatz-Standardschriftart">
+    <w:name w:val="Default Paragraph Font"/>
+    <w:uiPriority w:val="1"/>
+    <w:semiHidden/>
+    <w:unhideWhenUsed/>
+  </w:style>
+  <w:style w:type="table" w:default="1" w:styleId="NormaleTabelle">
+    <w:name w:val="Normal Table"/>
+    <w:uiPriority w:val="99"/>
+    <w:semiHidden/>
+    <w:unhideWhenUsed/>
+    <w:tblPr>
+      <w:tblInd w:w="0" w:type="dxa"/>
+      <w:tblCellMar>
+        <w:top w:w="0" w:type="dxa"/>
+        <w:left w:w="108" w:type="dxa"/>
+        <w:bottom w:w="0" w:type="dxa"/>
+        <w:right w:w="108" w:type="dxa"/>
+      </w:tblCellMar>
+    </w:tblPr>
+  </w:style>
+  <w:style w:type="numbering" w:default="1" w:styleId="KeineListe">
+    <w:name w:val="No List"/>
+    <w:uiPriority w:val="99"/>
+    <w:semiHidden/>
+    <w:unhideWhenUsed/>
+  </w:style>
+</w:styles>
+</file>
+
+<file path=word/stylesWithEffects.xml><?xml version="1.0" encoding="utf-8"?>
+<w:styles xmlns:wpc="http://schemas.microsoft.com/office/word/2010/wordprocessingCanvas" xmlns:mc="http://schemas.openxmlformats.org/markup-compatibility/2006" xmlns:o="urn:schemas-microsoft-com:office:office" xmlns:r="http://schemas.openxmlformats.org/officeDocument/2006/relationships" xmlns:m="http://schemas.openxmlformats.org/officeDocument/2006/math" xmlns:v="urn:schemas-microsoft-com:vml" xmlns:wp14="http://schemas.microsoft.com/office/word/2010/wordprocessingDrawing" xmlns:wp="http://schemas.openxmlformats.org/drawingml/2006/wordprocessingDrawing" xmlns:w10="urn:schemas-microsoft-com:office:word" xmlns:w="http://schemas.openxmlformats.org/wordprocessingml/2006/main" xmlns:w14="http://schemas.microsoft.com/office/word/2010/wordml" xmlns:wpg="http://schemas.microsoft.com/office/word/2010/wordprocessingGroup" xmlns:wpi="http://schemas.microsoft.com/office/word/2010/wordprocessingInk" xmlns:wne="http://schemas.microsoft.com/office/word/2006/wordml" xmlns:wps="http://schemas.microsoft.com/office/word/2010/wordprocessingShape" mc:Ignorable="w14 wp14">
+  <w:docDefaults>
+    <w:rPrDefault>
+      <w:rPr>
+        <w:rFonts w:asciiTheme="minorHAnsi" w:eastAsiaTheme="minorHAnsi" w:hAnsiTheme="minorHAnsi" w:cstheme="minorBidi"/>
+        <w:sz w:val="22"/>
+        <w:szCs w:val="22"/>
+        <w:lang w:val="de-DE" w:eastAsia="en-US" w:bidi="ar-SA"/>
+      </w:rPr>
+    </w:rPrDefault>
+    <w:pPrDefault>
+      <w:pPr>
+        <w:spacing w:line="276" w:lineRule="auto"/>
+      </w:pPr>
+    </w:pPrDefault>
+  </w:docDefaults>
+  <w:latentStyles w:defLockedState="0" w:defUIPriority="99" w:defSemiHidden="1" w:defUnhideWhenUsed="1" w:defQFormat="0" w:count="267">
+    <w:lsdException w:name="Normal" w:semiHidden="0" w:uiPriority="0" w:unhideWhenUsed="0" w:qFormat="1"/>
+    <w:lsdException w:name="heading 1" w:semiHidden="0" w:uiPriority="9" w:unhideWhenUsed="0" w:qFormat="1"/>
+    <w:lsdException w:name="heading 2" w:uiPriority="9" w:qFormat="1"/>
+    <w:lsdException w:name="heading 3" w:uiPriority="9" w:qFormat="1"/>
+    <w:lsdException w:name="heading 4" w:uiPriority="9" w:qFormat="1"/>
+    <w:lsdException w:name="heading 5" w:uiPriority="9" w:qFormat="1"/>
+    <w:lsdException w:name="heading 6" w:uiPriority="9" w:qFormat="1"/>
+    <w:lsdException w:name="heading 7" w:uiPriority="9" w:qFormat="1"/>
+    <w:lsdException w:name="heading 8" w:uiPriority="9" w:qFormat="1"/>
+    <w:lsdException w:name="heading 9" w:uiPriority="9" w:qFormat="1"/>
+    <w:lsdException w:name="toc 1" w:uiPriority="39"/>
+    <w:lsdException w:name="toc 2" w:uiPriority="39"/>
+    <w:lsdException w:name="toc 3" w:uiPriority="39"/>
+    <w:lsdException w:name="toc 4" w:uiPriority="39"/>
+    <w:lsdException w:name="toc 5" w:uiPriority="39"/>
+    <w:lsdException w:name="toc 6" w:uiPriority="39"/>
+    <w:lsdException w:name="toc 7" w:uiPriority="39"/>
+    <w:lsdException w:name="toc 8" w:uiPriority="39"/>
+    <w:lsdException w:name="toc 9" w:uiPriority="39"/>
+    <w:lsdException w:name="caption" w:uiPriority="35" w:qFormat="1"/>
+    <w:lsdException w:name="Title" w:semiHidden="0" w:uiPriority="10" w:unhideWhenUsed="0" w:qFormat="1"/>
+    <w:lsdException w:name="Default Paragraph Font" w:uiPriority="1"/>
+    <w:lsdException w:name="Subtitle" w:semiHidden="0" w:uiPriority="11" w:unhideWhenUsed="0" w:qFormat="1"/>
+    <w:lsdException w:name="Strong" w:semiHidden="0" w:uiPriority="22" w:unhideWhenUsed="0" w:qFormat="1"/>
+    <w:lsdException w:name="Emphasis" w:semiHidden="0" w:uiPriority="20" w:unhideWhenUsed="0" w:qFormat="1"/>
+    <w:lsdException w:name="Table Grid" w:semiHidden="0" w:uiPriority="59" w:unhideWhenUsed="0"/>
+    <w:lsdException w:name="Placeholder Text" w:unhideWhenUsed="0"/>
+    <w:lsdException w:name="No Spacing" w:semiHidden="0" w:uiPriority="1" w:unhideWhenUsed="0" w:qFormat="1"/>
+    <w:lsdException w:name="Light Shading" w:semiHidden="0" w:uiPriority="60" w:unhideWhenUsed="0"/>
+    <w:lsdException w:name="Light List" w:semiHidden="0" w:uiPriority="61" w:unhideWhenUsed="0"/>
+    <w:lsdException w:name="Light Grid" w:semiHidden="0" w:uiPriority="62" w:unhideWhenUsed="0"/>
+    <w:lsdException w:name="Medium Shading 1" w:semiHidden="0" w:uiPriority="63" w:unhideWhenUsed="0"/>
+    <w:lsdException w:name="Medium Shading 2" w:semiHidden="0" w:uiPriority="64" w:unhideWhenUsed="0"/>
+    <w:lsdException w:name="Medium List 1" w:semiHidden="0" w:uiPriority="65" w:unhideWhenUsed="0"/>
+    <w:lsdException w:name="Medium List 2" w:semiHidden="0" w:uiPriority="66" w:unhideWhenUsed="0"/>
+    <w:lsdException w:name="Medium Grid 1" w:semiHidden="0" w:uiPriority="67" w:unhideWhenUsed="0"/>
+    <w:lsdException w:name="Medium Grid 2" w:semiHidden="0" w:uiPriority="68" w:unhideWhenUsed="0"/>
+    <w:lsdException w:name="Medium Grid 3" w:semiHidden="0" w:uiPriority="69" w:unhideWhenUsed="0"/>
+    <w:lsdException w:name="Dark List" w:semiHidden="0" w:uiPriority="70" w:unhideWhenUsed="0"/>
+    <w:lsdException w:name="Colorful Shading" w:semiHidden="0" w:uiPriority="71" w:unhideWhenUsed="0"/>
+    <w:lsdException w:name="Colorful List" w:semiHidden="0" w:uiPriority="72" w:unhideWhenUsed="0"/>
+    <w:lsdException w:name="Colorful Grid" w:semiHidden="0" w:uiPriority="73" w:unhideWhenUsed="0"/>
+    <w:lsdException w:name="Light Shading Accent 1" w:semiHidden="0" w:uiPriority="60" w:unhideWhenUsed="0"/>
+    <w:lsdException w:name="Light List Accent 1" w:semiHidden="0" w:uiPriority="61" w:unhideWhenUsed="0"/>
+    <w:lsdException w:name="Light Grid Accent 1" w:semiHidden="0" w:uiPriority="62" w:unhideWhenUsed="0"/>
+    <w:lsdException w:name="Medium Shading 1 Accent 1" w:semiHidden="0" w:uiPriority="63" w:unhideWhenUsed="0"/>
+    <w:lsdException w:name="Medium Shading 2 Accent 1" w:semiHidden="0" w:uiPriority="64" w:unhideWhenUsed="0"/>
+    <w:lsdException w:name="Medium List 1 Accent 1" w:semiHidden="0" w:uiPriority="65" w:unhideWhenUsed="0"/>
+    <w:lsdException w:name="Revision" w:unhideWhenUsed="0"/>
+    <w:lsdException w:name="List Paragraph" w:semiHidden="0" w:uiPriority="34" w:unhideWhenUsed="0" w:qFormat="1"/>
+    <w:lsdException w:name="Quote" w:semiHidden="0" w:uiPriority="29" w:unhideWhenUsed="0" w:qFormat="1"/>
+    <w:lsdException w:name="Intense Quote" w:semiHidden="0" w:uiPriority="30" w:unhideWhenUsed="0" w:qFormat="1"/>
+    <w:lsdException w:name="Medium List 2 Accent 1" w:semiHidden="0" w:uiPriority="66" w:unhideWhenUsed="0"/>
+    <w:lsdException w:name="Medium Grid 1 Accent 1" w:semiHidden="0" w:uiPriority="67" w:unhideWhenUsed="0"/>
+    <w:lsdException w:name="Medium Grid 2 Accent 1" w:semiHidden="0" w:uiPriority="68" w:unhideWhenUsed="0"/>
+    <w:lsdException w:name="Medium Grid 3 Accent 1" w:semiHidden="0" w:uiPriority="69" w:unhideWhenUsed="0"/>
+    <w:lsdException w:name="Dark List Accent 1" w:semiHidden="0" w:uiPriority="70" w:unhideWhenUsed="0"/>
+    <w:lsdException w:name="Colorful Shading Accent 1" w:semiHidden="0" w:uiPriority="71" w:unhideWhenUsed="0"/>
+    <w:lsdException w:name="Colorful List Accent 1" w:semiHidden="0" w:uiPriority="72" w:unhideWhenUsed="0"/>
+    <w:lsdException w:name="Colorful Grid Accent 1" w:semiHidden="0" w:uiPriority="73" w:unhideWhenUsed="0"/>
+    <w:lsdException w:name="Light Shading Accent 2" w:semiHidden="0" w:uiPriority="60" w:unhideWhenUsed="0"/>
+    <w:lsdException w:name="Light List Accent 2" w:semiHidden="0" w:uiPriority="61" w:unhideWhenUsed="0"/>
+    <w:lsdException w:name="Light Grid Accent 2" w:semiHidden="0" w:uiPriority="62" w:unhideWhenUsed="0"/>
+    <w:lsdException w:name="Medium Shading 1 Accent 2" w:semiHidden="0" w:uiPriority="63" w:unhideWhenUsed="0"/>
+    <w:lsdException w:name="Medium Shading 2 Accent 2" w:semiHidden="0" w:uiPriority="64" w:unhideWhenUsed="0"/>
+    <w:lsdException w:name="Medium List 1 Accent 2" w:semiHidden="0" w:uiPriority="65" w:unhideWhenUsed="0"/>
+    <w:lsdException w:name="Medium List 2 Accent 2" w:semiHidden="0" w:uiPriority="66" w:unhideWhenUsed="0"/>
+    <w:lsdException w:name="Medium Grid 1 Accent 2" w:semiHidden="0" w:uiPriority="67" w:unhideWhenUsed="0"/>
+    <w:lsdException w:name="Medium Grid 2 Accent 2" w:semiHidden="0" w:uiPriority="68" w:unhideWhenUsed="0"/>
+    <w:lsdException w:name="Medium Grid 3 Accent 2" w:semiHidden="0" w:uiPriority="69" w:unhideWhenUsed="0"/>
+    <w:lsdException w:name="Dark List Accent 2" w:semiHidden="0" w:uiPriority="70" w:unhideWhenUsed="0"/>
+    <w:lsdException w:name="Colorful Shading Accent 2" w:semiHidden="0" w:uiPriority="71" w:unhideWhenUsed="0"/>
+    <w:lsdException w:name="Colorful List Accent 2" w:semiHidden="0" w:uiPriority="72" w:unhideWhenUsed="0"/>
+    <w:lsdException w:name="Colorful Grid Accent 2" w:semiHidden="0" w:uiPriority="73" w:unhideWhenUsed="0"/>
+    <w:lsdException w:name="Light Shading Accent 3" w:semiHidden="0" w:uiPriority="60" w:unhideWhenUsed="0"/>
+    <w:lsdException w:name="Light List Accent 3" w:semiHidden="0" w:uiPriority="61" w:unhideWhenUsed="0"/>
+    <w:lsdException w:name="Light Grid Accent 3" w:semiHidden="0" w:uiPriority="62" w:unhideWhenUsed="0"/>
+    <w:lsdException w:name="Medium Shading 1 Accent 3" w:semiHidden="0" w:uiPriority="63" w:unhideWhenUsed="0"/>
+    <w:lsdException w:name="Medium Shading 2 Accent 3" w:semiHidden="0" w:uiPriority="64" w:unhideWhenUsed="0"/>
+    <w:lsdException w:name="Medium List 1 Accent 3" w:semiHidden="0" w:uiPriority="65" w:unhideWhenUsed="0"/>
+    <w:lsdException w:name="Medium List 2 Accent 3" w:semiHidden="0" w:uiPriority="66" w:unhideWhenUsed="0"/>
+    <w:lsdException w:name="Medium Grid 1 Accent 3" w:semiHidden="0" w:uiPriority="67" w:unhideWhenUsed="0"/>
+    <w:lsdException w:name="Medium Grid 2 Accent 3" w:semiHidden="0" w:uiPriority="68" w:unhideWhenUsed="0"/>
+    <w:lsdException w:name="Medium Grid 3 Accent 3" w:semiHidden="0" w:uiPriority="69" w:unhideWhenUsed="0"/>
+    <w:lsdException w:name="Dark List Accent 3" w:semiHidden="0" w:uiPriority="70" w:unhideWhenUsed="0"/>
+    <w:lsdException w:name="Colorful Shading Accent 3" w:semiHidden="0" w:uiPriority="71" w:unhideWhenUsed="0"/>
+    <w:lsdException w:name="Colorful List Accent 3" w:semiHidden="0" w:uiPriority="72" w:unhideWhenUsed="0"/>
+    <w:lsdException w:name="Colorful Grid Accent 3" w:semiHidden="0" w:uiPriority="73" w:unhideWhenUsed="0"/>
+    <w:lsdException w:name="Light Shading Accent 4" w:semiHidden="0" w:uiPriority="60" w:unhideWhenUsed="0"/>
+    <w:lsdException w:name="Light List Accent 4" w:semiHidden="0" w:uiPriority="61" w:unhideWhenUsed="0"/>
+    <w:lsdException w:name="Light Grid Accent 4" w:semiHidden="0" w:uiPriority="62" w:unhideWhenUsed="0"/>
+    <w:lsdException w:name="Medium Shading 1 Accent 4" w:semiHidden="0" w:uiPriority="63" w:unhideWhenUsed="0"/>
+    <w:lsdException w:name="Medium Shading 2 Accent 4" w:semiHidden="0" w:uiPriority="64" w:unhideWhenUsed="0"/>
+    <w:lsdException w:name="Medium List 1 Accent 4" w:semiHidden="0" w:uiPriority="65" w:unhideWhenUsed="0"/>
+    <w:lsdException w:name="Medium List 2 Accent 4" w:semiHidden="0" w:uiPriority="66" w:unhideWhenUsed="0"/>
+    <w:lsdException w:name="Medium Grid 1 Accent 4" w:semiHidden="0" w:uiPriority="67" w:unhideWhenUsed="0"/>
+    <w:lsdException w:name="Medium Grid 2 Accent 4" w:semiHidden="0" w:uiPriority="68" w:unhideWhenUsed="0"/>
+    <w:lsdException w:name="Medium Grid 3 Accent 4" w:semiHidden="0" w:uiPriority="69" w:unhideWhenUsed="0"/>
+    <w:lsdException w:name="Dark List Accent 4" w:semiHidden="0" w:uiPriority="70" w:unhideWhenUsed="0"/>
+    <w:lsdException w:name="Colorful Shading Accent 4" w:semiHidden="0" w:uiPriority="71" w:unhideWhenUsed="0"/>
+    <w:lsdException w:name="Colorful List Accent 4" w:semiHidden="0" w:uiPriority="72" w:unhideWhenUsed="0"/>
+    <w:lsdException w:name="Colorful Grid Accent 4" w:semiHidden="0" w:uiPriority="73" w:unhideWhenUsed="0"/>
+    <w:lsdException w:name="Light Shading Accent 5" w:semiHidden="0" w:uiPriority="60" w:unhideWhenUsed="0"/>
+    <w:lsdException w:name="Light List Accent 5" w:semiHidden="0" w:uiPriority="61" w:unhideWhenUsed="0"/>
+    <w:lsdException w:name="Light Grid Accent 5" w:semiHidden="0" w:uiPriority="62" w:unhideWhenUsed="0"/>
+    <w:lsdException w:name="Medium Shading 1 Accent 5" w:semiHidden="0" w:uiPriority="63" w:unhideWhenUsed="0"/>
+    <w:lsdException w:name="Medium Shading 2 Accent 5" w:semiHidden="0" w:uiPriority="64" w:unhideWhenUsed="0"/>
+    <w:lsdException w:name="Medium List 1 Accent 5" w:semiHidden="0" w:uiPriority="65" w:unhideWhenUsed="0"/>
+    <w:lsdException w:name="Medium List 2 Accent 5" w:semiHidden="0" w:uiPriority="66" w:unhideWhenUsed="0"/>
+    <w:lsdException w:name="Medium Grid 1 Accent 5" w:semiHidden="0" w:uiPriority="67" w:unhideWhenUsed="0"/>
+    <w:lsdException w:name="Medium Grid 2 Accent 5" w:semiHidden="0" w:uiPriority="68" w:unhideWhenUsed="0"/>
+    <w:lsdException w:name="Medium Grid 3 Accent 5" w:semiHidden="0" w:uiPriority="69" w:unhideWhenUsed="0"/>
+    <w:lsdException w:name="Dark List Accent 5" w:semiHidden="0" w:uiPriority="70" w:unhideWhenUsed="0"/>
+    <w:lsdException w:name="Colorful Shading Accent 5" w:semiHidden="0" w:uiPriority="71" w:unhideWhenUsed="0"/>
+    <w:lsdException w:name="Colorful List Accent 5" w:semiHidden="0" w:uiPriority="72" w:unhideWhenUsed="0"/>
+    <w:lsdException w:name="Colorful Grid Accent 5" w:semiHidden="0" w:uiPriority="73" w:unhideWhenUsed="0"/>
+    <w:lsdException w:name="Light Shading Accent 6" w:semiHidden="0" w:uiPriority="60" w:unhideWhenUsed="0"/>
+    <w:lsdException w:name="Light List Accent 6" w:semiHidden="0" w:uiPriority="61" w:unhideWhenUsed="0"/>
+    <w:lsdException w:name="Light Grid Accent 6" w:semiHidden="0" w:uiPriority="62" w:unhideWhenUsed="0"/>
+    <w:lsdException w:name="Medium Shading 1 Accent 6" w:semiHidden="0" w:uiPriority="63" w:unhideWhenUsed="0"/>
+    <w:lsdException w:name="Medium Shading 2 Accent 6" w:semiHidden="0" w:uiPriority="64" w:unhideWhenUsed="0"/>
+    <w:lsdException w:name="Medium List 1 Accent 6" w:semiHidden="0" w:uiPriority="65" w:unhideWhenUsed="0"/>
+    <w:lsdException w:name="Medium List 2 Accent 6" w:semiHidden="0" w:uiPriority="66" w:unhideWhenUsed="0"/>
+    <w:lsdException w:name="Medium Grid 1 Accent 6" w:semiHidden="0" w:uiPriority="67" w:unhideWhenUsed="0"/>
+    <w:lsdException w:name="Medium Grid 2 Accent 6" w:semiHidden="0" w:uiPriority="68" w:unhideWhenUsed="0"/>
+    <w:lsdException w:name="Medium Grid 3 Accent 6" w:semiHidden="0" w:uiPriority="69" w:unhideWhenUsed="0"/>
+    <w:lsdException w:name="Dark List Accent 6" w:semiHidden="0" w:uiPriority="70" w:unhideWhenUsed="0"/>
+    <w:lsdException w:name="Colorful Shading Accent 6" w:semiHidden="0" w:uiPriority="71" w:unhideWhenUsed="0"/>
+    <w:lsdException w:name="Colorful List Accent 6" w:semiHidden="0" w:uiPriority="72" w:unhideWhenUsed="0"/>
+    <w:lsdException w:name="Colorful Grid Accent 6" w:semiHidden="0" w:uiPriority="73" w:unhideWhenUsed="0"/>
+    <w:lsdException w:name="Subtle Emphasis" w:semiHidden="0" w:uiPriority="19" w:unhideWhenUsed="0" w:qFormat="1"/>
+    <w:lsdException w:name="Intense Emphasis" w:semiHidden="0" w:uiPriority="21" w:unhideWhenUsed="0" w:qFormat="1"/>
+    <w:lsdException w:name="Subtle Reference" w:semiHidden="0" w:uiPriority="31" w:unhideWhenUsed="0" w:qFormat="1"/>
+    <w:lsdException w:name="Intense Reference" w:semiHidden="0" w:uiPriority="32" w:unhideWhenUsed="0" w:qFormat="1"/>
+    <w:lsdException w:name="Book Title" w:semiHidden="0" w:uiPriority="33" w:unhideWhenUsed="0" w:qFormat="1"/>
+    <w:lsdException w:name="Bibliography" w:uiPriority="37"/>
+    <w:lsdException w:name="TOC Heading" w:uiPriority="39" w:qFormat="1"/>
   </w:latentStyles>
   <w:style w:type="paragraph" w:default="1" w:styleId="Standard">
     <w:name w:val="Normal"/>

</xml_diff>

<commit_message>
added pre-compiled binaries for all copter
</commit_message>
<xml_diff>
--- a/Attention.docx
+++ b/Attention.docx
@@ -56,24 +56,63 @@
           <w:u w:val="single"/>
           <w:lang w:val="en-US"/>
         </w:rPr>
-        <w:t>FPV / meiner):</w:t>
-      </w:r>
-    </w:p>
-    <w:p>
-      <w:pPr>
-        <w:rPr>
-          <w:b/>
-          <w:u w:val="single"/>
-          <w:lang w:val="en-US"/>
-        </w:rPr>
-      </w:pPr>
-    </w:p>
-    <w:p>
-      <w:r>
-        <w:t>hottv4Init(&amp;Serial3</w:t>
-      </w:r>
-      <w:r>
-        <w:t>);</w:t>
+        <w:t>FPV</w:t>
+      </w:r>
+      <w:r>
+        <w:rPr>
+          <w:b/>
+          <w:u w:val="single"/>
+          <w:lang w:val="en-US"/>
+        </w:rPr>
+        <w:t xml:space="preserve"> </w:t>
+      </w:r>
+      <w:proofErr w:type="spellStart"/>
+      <w:r>
+        <w:rPr>
+          <w:b/>
+          <w:u w:val="single"/>
+          <w:lang w:val="en-US"/>
+        </w:rPr>
+        <w:t>meiner</w:t>
+      </w:r>
+      <w:proofErr w:type="spellEnd"/>
+      <w:r>
+        <w:rPr>
+          <w:b/>
+          <w:u w:val="single"/>
+          <w:lang w:val="en-US"/>
+        </w:rPr>
+        <w:t>):</w:t>
+      </w:r>
+    </w:p>
+    <w:p>
+      <w:pPr>
+        <w:rPr>
+          <w:b/>
+          <w:u w:val="single"/>
+          <w:lang w:val="en-US"/>
+        </w:rPr>
+      </w:pPr>
+    </w:p>
+    <w:p>
+      <w:pPr>
+        <w:rPr>
+          <w:lang w:val="en-US"/>
+        </w:rPr>
+      </w:pPr>
+      <w:proofErr w:type="gramStart"/>
+      <w:r>
+        <w:rPr>
+          <w:lang w:val="en-US"/>
+        </w:rPr>
+        <w:t>hottv4Init(</w:t>
+      </w:r>
+      <w:proofErr w:type="gramEnd"/>
+      <w:r>
+        <w:rPr>
+          <w:lang w:val="en-US"/>
+        </w:rPr>
+        <w:t>&amp;Serial3);</w:t>
       </w:r>
     </w:p>
     <w:p>
@@ -100,7 +139,20 @@
           <w:lang w:val="en-US"/>
         </w:rPr>
         <w:tab/>
-        <w:t>Port2Pin('C', 2)</w:t>
+      </w:r>
+      <w:proofErr w:type="gramStart"/>
+      <w:r>
+        <w:rPr>
+          <w:lang w:val="en-US"/>
+        </w:rPr>
+        <w:t>Port2Pin(</w:t>
+      </w:r>
+      <w:proofErr w:type="gramEnd"/>
+      <w:r>
+        <w:rPr>
+          <w:lang w:val="en-US"/>
+        </w:rPr>
+        <w:t>'C', 2)</w:t>
       </w:r>
     </w:p>
     <w:p>
@@ -180,11 +232,33 @@
           <w:lang w:val="en-US"/>
         </w:rPr>
       </w:pPr>
-      <w:r>
-        <w:rPr>
-          <w:lang w:val="en-US"/>
-        </w:rPr>
-        <w:t>static byte receiverPinPPM = Port2Pin('D', 1</w:t>
+      <w:proofErr w:type="gramStart"/>
+      <w:r>
+        <w:rPr>
+          <w:lang w:val="en-US"/>
+        </w:rPr>
+        <w:t>static</w:t>
+      </w:r>
+      <w:proofErr w:type="gramEnd"/>
+      <w:r>
+        <w:rPr>
+          <w:lang w:val="en-US"/>
+        </w:rPr>
+        <w:t xml:space="preserve"> byte </w:t>
+      </w:r>
+      <w:proofErr w:type="spellStart"/>
+      <w:r>
+        <w:rPr>
+          <w:lang w:val="en-US"/>
+        </w:rPr>
+        <w:t>receiverPinPPM</w:t>
+      </w:r>
+      <w:proofErr w:type="spellEnd"/>
+      <w:r>
+        <w:rPr>
+          <w:lang w:val="en-US"/>
+        </w:rPr>
+        <w:t xml:space="preserve"> = Port2Pin('D', 1</w:t>
       </w:r>
       <w:r>
         <w:rPr>
@@ -245,7 +319,21 @@
           <w:b/>
           <w:u w:val="single"/>
         </w:rPr>
-        <w:t xml:space="preserve"> 3S (mein Mini):</w:t>
+        <w:t xml:space="preserve"> 3S (</w:t>
+      </w:r>
+      <w:r>
+        <w:rPr>
+          <w:b/>
+          <w:u w:val="single"/>
+        </w:rPr>
+        <w:t xml:space="preserve">Quad X </w:t>
+      </w:r>
+      <w:r>
+        <w:rPr>
+          <w:b/>
+          <w:u w:val="single"/>
+        </w:rPr>
+        <w:t>mein Mini):</w:t>
       </w:r>
     </w:p>
     <w:p>
@@ -264,7 +352,15 @@
     <w:p/>
     <w:p>
       <w:r>
-        <w:t>#define BATT_ANALOG_INPUT</w:t>
+        <w:t>#</w:t>
+      </w:r>
+      <w:proofErr w:type="spellStart"/>
+      <w:r>
+        <w:t>define</w:t>
+      </w:r>
+      <w:proofErr w:type="spellEnd"/>
+      <w:r>
+        <w:t xml:space="preserve"> BATT_ANALOG_INPUT</w:t>
       </w:r>
       <w:r>
         <w:tab/>
@@ -273,7 +369,15 @@
     </w:p>
     <w:p>
       <w:r>
-        <w:t xml:space="preserve">#define BATT_R_HIGH       10.0 // Standard  </w:t>
+        <w:t>#</w:t>
+      </w:r>
+      <w:proofErr w:type="spellStart"/>
+      <w:r>
+        <w:t>define</w:t>
+      </w:r>
+      <w:proofErr w:type="spellEnd"/>
+      <w:r>
+        <w:t xml:space="preserve"> BATT_R_HIGH       10.0 // Standard  </w:t>
       </w:r>
       <w:r>
         <w:tab/>
@@ -281,7 +385,15 @@
     </w:p>
     <w:p>
       <w:r>
-        <w:t>#define BATT_R_LOW        1.5</w:t>
+        <w:t>#</w:t>
+      </w:r>
+      <w:proofErr w:type="spellStart"/>
+      <w:r>
+        <w:t>define</w:t>
+      </w:r>
+      <w:proofErr w:type="spellEnd"/>
+      <w:r>
+        <w:t xml:space="preserve"> BATT_R_LOW        1.5</w:t>
       </w:r>
       <w:r>
         <w:t>5</w:t>
@@ -292,7 +404,15 @@
     </w:p>
     <w:p>
       <w:r>
-        <w:t>#define BATT_DIODE_LOSS</w:t>
+        <w:t>#</w:t>
+      </w:r>
+      <w:proofErr w:type="spellStart"/>
+      <w:r>
+        <w:t>define</w:t>
+      </w:r>
+      <w:proofErr w:type="spellEnd"/>
+      <w:r>
+        <w:t xml:space="preserve"> BATT_DIODE_LOSS</w:t>
       </w:r>
       <w:r>
         <w:tab/>
@@ -309,11 +429,33 @@
           <w:lang w:val="en-US"/>
         </w:rPr>
       </w:pPr>
-      <w:r>
-        <w:rPr>
-          <w:lang w:val="en-US"/>
-        </w:rPr>
-        <w:t>static byte receiverPinPPM = Port2Pin('D', 1</w:t>
+      <w:proofErr w:type="gramStart"/>
+      <w:r>
+        <w:rPr>
+          <w:lang w:val="en-US"/>
+        </w:rPr>
+        <w:t>static</w:t>
+      </w:r>
+      <w:proofErr w:type="gramEnd"/>
+      <w:r>
+        <w:rPr>
+          <w:lang w:val="en-US"/>
+        </w:rPr>
+        <w:t xml:space="preserve"> byte </w:t>
+      </w:r>
+      <w:proofErr w:type="spellStart"/>
+      <w:r>
+        <w:rPr>
+          <w:lang w:val="en-US"/>
+        </w:rPr>
+        <w:t>receiverPinPPM</w:t>
+      </w:r>
+      <w:proofErr w:type="spellEnd"/>
+      <w:r>
+        <w:rPr>
+          <w:lang w:val="en-US"/>
+        </w:rPr>
+        <w:t xml:space="preserve"> = Port2Pin('D', 1</w:t>
       </w:r>
       <w:r>
         <w:rPr>
@@ -411,7 +553,7 @@
           <w:u w:val="single"/>
           <w:lang w:val="en-US"/>
         </w:rPr>
-        <w:t xml:space="preserve">, </w:t>
+        <w:t xml:space="preserve"> </w:t>
       </w:r>
       <w:r>
         <w:rPr>
@@ -440,8 +582,24 @@
       </w:pPr>
     </w:p>
     <w:p>
-      <w:r>
-        <w:t>hottv4Init(&amp;Serial3);</w:t>
+      <w:pPr>
+        <w:rPr>
+          <w:lang w:val="en-US"/>
+        </w:rPr>
+      </w:pPr>
+      <w:proofErr w:type="gramStart"/>
+      <w:r>
+        <w:rPr>
+          <w:lang w:val="en-US"/>
+        </w:rPr>
+        <w:t>hottv4Init(</w:t>
+      </w:r>
+      <w:proofErr w:type="gramEnd"/>
+      <w:r>
+        <w:rPr>
+          <w:lang w:val="en-US"/>
+        </w:rPr>
+        <w:t>&amp;Serial3);</w:t>
       </w:r>
     </w:p>
     <w:p>
@@ -468,7 +626,20 @@
           <w:lang w:val="en-US"/>
         </w:rPr>
         <w:tab/>
-        <w:t xml:space="preserve">Port2Pin('C', </w:t>
+      </w:r>
+      <w:proofErr w:type="gramStart"/>
+      <w:r>
+        <w:rPr>
+          <w:lang w:val="en-US"/>
+        </w:rPr>
+        <w:t>Port2Pin(</w:t>
+      </w:r>
+      <w:proofErr w:type="gramEnd"/>
+      <w:r>
+        <w:rPr>
+          <w:lang w:val="en-US"/>
+        </w:rPr>
+        <w:t xml:space="preserve">'C', </w:t>
       </w:r>
       <w:r>
         <w:rPr>
@@ -578,11 +749,33 @@
           <w:lang w:val="en-US"/>
         </w:rPr>
       </w:pPr>
-      <w:r>
-        <w:rPr>
-          <w:lang w:val="en-US"/>
-        </w:rPr>
-        <w:t>static byte receiverPinPPM = Port2Pin('D', 1</w:t>
+      <w:proofErr w:type="gramStart"/>
+      <w:r>
+        <w:rPr>
+          <w:lang w:val="en-US"/>
+        </w:rPr>
+        <w:t>static</w:t>
+      </w:r>
+      <w:proofErr w:type="gramEnd"/>
+      <w:r>
+        <w:rPr>
+          <w:lang w:val="en-US"/>
+        </w:rPr>
+        <w:t xml:space="preserve"> byte </w:t>
+      </w:r>
+      <w:proofErr w:type="spellStart"/>
+      <w:r>
+        <w:rPr>
+          <w:lang w:val="en-US"/>
+        </w:rPr>
+        <w:t>receiverPinPPM</w:t>
+      </w:r>
+      <w:proofErr w:type="spellEnd"/>
+      <w:r>
+        <w:rPr>
+          <w:lang w:val="en-US"/>
+        </w:rPr>
+        <w:t xml:space="preserve"> = Port2Pin('D', 1</w:t>
       </w:r>
       <w:r>
         <w:rPr>
@@ -706,13 +899,15 @@
         </w:rPr>
         <w:t xml:space="preserve"> X</w:t>
       </w:r>
-      <w:r>
-        <w:rPr>
-          <w:b/>
-          <w:u w:val="single"/>
-          <w:lang w:val="en-US"/>
-        </w:rPr>
-        <w:t xml:space="preserve">, </w:t>
+      <w:bookmarkStart w:id="0" w:name="_GoBack"/>
+      <w:bookmarkEnd w:id="0"/>
+      <w:r>
+        <w:rPr>
+          <w:b/>
+          <w:u w:val="single"/>
+          <w:lang w:val="en-US"/>
+        </w:rPr>
+        <w:t xml:space="preserve"> </w:t>
       </w:r>
       <w:r>
         <w:rPr>
@@ -733,8 +928,24 @@
       </w:pPr>
     </w:p>
     <w:p>
-      <w:r>
-        <w:t>hottv4Init(&amp;Serial3);</w:t>
+      <w:pPr>
+        <w:rPr>
+          <w:lang w:val="en-US"/>
+        </w:rPr>
+      </w:pPr>
+      <w:proofErr w:type="gramStart"/>
+      <w:r>
+        <w:rPr>
+          <w:lang w:val="en-US"/>
+        </w:rPr>
+        <w:t>hottv4Init(</w:t>
+      </w:r>
+      <w:proofErr w:type="gramEnd"/>
+      <w:r>
+        <w:rPr>
+          <w:lang w:val="en-US"/>
+        </w:rPr>
+        <w:t>&amp;Serial3);</w:t>
       </w:r>
     </w:p>
     <w:p>
@@ -761,7 +972,20 @@
           <w:lang w:val="en-US"/>
         </w:rPr>
         <w:tab/>
-        <w:t>Port2Pin('C',</w:t>
+      </w:r>
+      <w:proofErr w:type="gramStart"/>
+      <w:r>
+        <w:rPr>
+          <w:lang w:val="en-US"/>
+        </w:rPr>
+        <w:t>Port2Pin(</w:t>
+      </w:r>
+      <w:proofErr w:type="gramEnd"/>
+      <w:r>
+        <w:rPr>
+          <w:lang w:val="en-US"/>
+        </w:rPr>
+        <w:t>'C',</w:t>
       </w:r>
       <w:r>
         <w:rPr>
@@ -816,8 +1040,16 @@
         <w:rPr>
           <w:lang w:val="en-US"/>
         </w:rPr>
-        <w:t xml:space="preserve"> onboard Widerstand</w:t>
-      </w:r>
+        <w:t xml:space="preserve"> onboard </w:t>
+      </w:r>
+      <w:proofErr w:type="spellStart"/>
+      <w:r>
+        <w:rPr>
+          <w:lang w:val="en-US"/>
+        </w:rPr>
+        <w:t>Widerstand</w:t>
+      </w:r>
+      <w:proofErr w:type="spellEnd"/>
       <w:r>
         <w:rPr>
           <w:lang w:val="en-US"/>
@@ -859,8 +1091,16 @@
         <w:rPr>
           <w:lang w:val="en-US"/>
         </w:rPr>
-        <w:t xml:space="preserve"> onboard Widerstand</w:t>
-      </w:r>
+        <w:t xml:space="preserve"> onboard </w:t>
+      </w:r>
+      <w:proofErr w:type="spellStart"/>
+      <w:r>
+        <w:rPr>
+          <w:lang w:val="en-US"/>
+        </w:rPr>
+        <w:t>Widerstand</w:t>
+      </w:r>
+      <w:proofErr w:type="spellEnd"/>
       <w:r>
         <w:rPr>
           <w:lang w:val="en-US"/>
@@ -913,11 +1153,33 @@
           <w:lang w:val="en-US"/>
         </w:rPr>
       </w:pPr>
-      <w:r>
-        <w:rPr>
-          <w:lang w:val="en-US"/>
-        </w:rPr>
-        <w:t>static byte receiverPinPPM = Port2Pin('D', 1</w:t>
+      <w:proofErr w:type="gramStart"/>
+      <w:r>
+        <w:rPr>
+          <w:lang w:val="en-US"/>
+        </w:rPr>
+        <w:t>static</w:t>
+      </w:r>
+      <w:proofErr w:type="gramEnd"/>
+      <w:r>
+        <w:rPr>
+          <w:lang w:val="en-US"/>
+        </w:rPr>
+        <w:t xml:space="preserve"> byte </w:t>
+      </w:r>
+      <w:proofErr w:type="spellStart"/>
+      <w:r>
+        <w:rPr>
+          <w:lang w:val="en-US"/>
+        </w:rPr>
+        <w:t>receiverPinPPM</w:t>
+      </w:r>
+      <w:proofErr w:type="spellEnd"/>
+      <w:r>
+        <w:rPr>
+          <w:lang w:val="en-US"/>
+        </w:rPr>
+        <w:t xml:space="preserve"> = Port2Pin('D', 1</w:t>
       </w:r>
       <w:r>
         <w:rPr>
@@ -976,8 +1238,6 @@
           <w:lang w:val="en-US"/>
         </w:rPr>
       </w:pPr>
-      <w:bookmarkStart w:id="0" w:name="_GoBack"/>
-      <w:bookmarkEnd w:id="0"/>
     </w:p>
     <w:p>
       <w:pPr>
@@ -1019,6 +1279,7 @@
         </w:rPr>
         <w:t>(</w:t>
       </w:r>
+      <w:proofErr w:type="spellStart"/>
       <w:r>
         <w:rPr>
           <w:b/>
@@ -1027,6 +1288,7 @@
         </w:rPr>
         <w:t>unbenutzt</w:t>
       </w:r>
+      <w:proofErr w:type="spellEnd"/>
       <w:r>
         <w:rPr>
           <w:b/>
@@ -1077,7 +1339,25 @@
           <w:u w:val="single"/>
           <w:lang w:val="en-US"/>
         </w:rPr>
-        <w:t>Brushless Gimbal (Meins, MK):</w:t>
+        <w:t>Brushless Gimbal (</w:t>
+      </w:r>
+      <w:proofErr w:type="spellStart"/>
+      <w:r>
+        <w:rPr>
+          <w:b/>
+          <w:u w:val="single"/>
+          <w:lang w:val="en-US"/>
+        </w:rPr>
+        <w:t>Meins</w:t>
+      </w:r>
+      <w:proofErr w:type="spellEnd"/>
+      <w:r>
+        <w:rPr>
+          <w:b/>
+          <w:u w:val="single"/>
+          <w:lang w:val="en-US"/>
+        </w:rPr>
+        <w:t>, MK):</w:t>
       </w:r>
     </w:p>
     <w:p>
@@ -1128,6 +1408,7 @@
         </w:rPr>
         <w:t xml:space="preserve">AQ32 </w:t>
       </w:r>
+      <w:proofErr w:type="spellStart"/>
       <w:r>
         <w:rPr>
           <w:b/>
@@ -1136,6 +1417,7 @@
         </w:rPr>
         <w:t>Problemboard</w:t>
       </w:r>
+      <w:proofErr w:type="spellEnd"/>
       <w:r>
         <w:rPr>
           <w:b/>
@@ -1171,7 +1453,20 @@
           <w:lang w:val="en-US"/>
         </w:rPr>
         <w:tab/>
-        <w:t xml:space="preserve">Port2Pin('C', </w:t>
+      </w:r>
+      <w:proofErr w:type="gramStart"/>
+      <w:r>
+        <w:rPr>
+          <w:lang w:val="en-US"/>
+        </w:rPr>
+        <w:t>Port2Pin(</w:t>
+      </w:r>
+      <w:proofErr w:type="gramEnd"/>
+      <w:r>
+        <w:rPr>
+          <w:lang w:val="en-US"/>
+        </w:rPr>
+        <w:t xml:space="preserve">'C', </w:t>
       </w:r>
       <w:r>
         <w:rPr>
@@ -1202,8 +1497,30 @@
         <w:rPr>
           <w:lang w:val="en-US"/>
         </w:rPr>
-        <w:t>#define BattCustomConfig DEFINE_BATTERY(</w:t>
-      </w:r>
+        <w:t xml:space="preserve">#define </w:t>
+      </w:r>
+      <w:proofErr w:type="spellStart"/>
+      <w:r>
+        <w:rPr>
+          <w:lang w:val="en-US"/>
+        </w:rPr>
+        <w:t>BattCustomConfig</w:t>
+      </w:r>
+      <w:proofErr w:type="spellEnd"/>
+      <w:r>
+        <w:rPr>
+          <w:lang w:val="en-US"/>
+        </w:rPr>
+        <w:t xml:space="preserve"> DEFINE_</w:t>
+      </w:r>
+      <w:proofErr w:type="gramStart"/>
+      <w:r>
+        <w:rPr>
+          <w:lang w:val="en-US"/>
+        </w:rPr>
+        <w:t>BATTERY(</w:t>
+      </w:r>
+      <w:proofErr w:type="gramEnd"/>
       <w:r>
         <w:rPr>
           <w:lang w:val="en-US"/>
@@ -1242,17 +1559,39 @@
           <w:lang w:val="en-US"/>
         </w:rPr>
       </w:pPr>
-      <w:r>
-        <w:rPr>
-          <w:lang w:val="en-US"/>
-        </w:rPr>
-        <w:t>static byte r</w:t>
-      </w:r>
-      <w:r>
-        <w:rPr>
-          <w:lang w:val="en-US"/>
-        </w:rPr>
-        <w:t>eceiverPinPPM = Port2Pin('D', 13</w:t>
+      <w:proofErr w:type="gramStart"/>
+      <w:r>
+        <w:rPr>
+          <w:lang w:val="en-US"/>
+        </w:rPr>
+        <w:t>static</w:t>
+      </w:r>
+      <w:proofErr w:type="gramEnd"/>
+      <w:r>
+        <w:rPr>
+          <w:lang w:val="en-US"/>
+        </w:rPr>
+        <w:t xml:space="preserve"> byte </w:t>
+      </w:r>
+      <w:proofErr w:type="spellStart"/>
+      <w:r>
+        <w:rPr>
+          <w:lang w:val="en-US"/>
+        </w:rPr>
+        <w:t>r</w:t>
+      </w:r>
+      <w:r>
+        <w:rPr>
+          <w:lang w:val="en-US"/>
+        </w:rPr>
+        <w:t>eceiverPinPPM</w:t>
+      </w:r>
+      <w:proofErr w:type="spellEnd"/>
+      <w:r>
+        <w:rPr>
+          <w:lang w:val="en-US"/>
+        </w:rPr>
+        <w:t xml:space="preserve"> = Port2Pin('D', 13</w:t>
       </w:r>
       <w:r>
         <w:rPr>
@@ -2125,7 +2464,7 @@
 </file>
 
 <file path=customXml/itemProps1.xml><?xml version="1.0" encoding="utf-8"?>
-<ds:datastoreItem xmlns:ds="http://schemas.openxmlformats.org/officeDocument/2006/customXml" ds:itemID="{BD43DC0D-1D2D-43C4-A462-C5CF63AB6CD0}">
+<ds:datastoreItem xmlns:ds="http://schemas.openxmlformats.org/officeDocument/2006/customXml" ds:itemID="{3D0A738C-C6ED-4A53-BB26-725024BEED55}">
   <ds:schemaRefs>
     <ds:schemaRef ds:uri="http://schemas.openxmlformats.org/officeDocument/2006/bibliography"/>
   </ds:schemaRefs>

</xml_diff>

<commit_message>
updated binaries and Attention.docx
</commit_message>
<xml_diff>
--- a/Attention.docx
+++ b/Attention.docx
@@ -865,7 +865,7 @@
           <w:u w:val="single"/>
           <w:lang w:val="en-US"/>
         </w:rPr>
-        <w:t xml:space="preserve"> 4</w:t>
+        <w:t xml:space="preserve"> 3</w:t>
       </w:r>
       <w:r>
         <w:rPr>
@@ -898,74 +898,182 @@
           <w:lang w:val="en-US"/>
         </w:rPr>
         <w:t xml:space="preserve"> X</w:t>
+      </w:r>
+      <w:r>
+        <w:rPr>
+          <w:b/>
+          <w:u w:val="single"/>
+          <w:lang w:val="en-US"/>
+        </w:rPr>
+        <w:t xml:space="preserve"> </w:t>
+      </w:r>
+      <w:r>
+        <w:rPr>
+          <w:b/>
+          <w:u w:val="single"/>
+          <w:lang w:val="en-US"/>
+        </w:rPr>
+        <w:t>Papa):</w:t>
+      </w:r>
+    </w:p>
+    <w:p>
+      <w:pPr>
+        <w:rPr>
+          <w:b/>
+          <w:u w:val="single"/>
+          <w:lang w:val="en-US"/>
+        </w:rPr>
+      </w:pPr>
+    </w:p>
+    <w:p>
+      <w:pPr>
+        <w:rPr>
+          <w:lang w:val="en-US"/>
+        </w:rPr>
+      </w:pPr>
+      <w:proofErr w:type="gramStart"/>
+      <w:r>
+        <w:rPr>
+          <w:lang w:val="en-US"/>
+        </w:rPr>
+        <w:t>hottv4Init(</w:t>
+      </w:r>
+      <w:proofErr w:type="gramEnd"/>
+      <w:r>
+        <w:rPr>
+          <w:lang w:val="en-US"/>
+        </w:rPr>
+        <w:t>&amp;Serial3);</w:t>
       </w:r>
       <w:bookmarkStart w:id="0" w:name="_GoBack"/>
       <w:bookmarkEnd w:id="0"/>
-      <w:r>
-        <w:rPr>
-          <w:b/>
-          <w:u w:val="single"/>
+    </w:p>
+    <w:p>
+      <w:pPr>
+        <w:rPr>
+          <w:lang w:val="en-US"/>
+        </w:rPr>
+      </w:pPr>
+    </w:p>
+    <w:p>
+      <w:pPr>
+        <w:rPr>
+          <w:lang w:val="en-US"/>
+        </w:rPr>
+      </w:pPr>
+      <w:r>
+        <w:rPr>
+          <w:lang w:val="en-US"/>
+        </w:rPr>
+        <w:t>#define BATT_ANALOG_INPUT</w:t>
+      </w:r>
+      <w:r>
+        <w:rPr>
+          <w:lang w:val="en-US"/>
+        </w:rPr>
+        <w:tab/>
+      </w:r>
+      <w:proofErr w:type="gramStart"/>
+      <w:r>
+        <w:rPr>
+          <w:lang w:val="en-US"/>
+        </w:rPr>
+        <w:t>Port2Pin(</w:t>
+      </w:r>
+      <w:proofErr w:type="gramEnd"/>
+      <w:r>
+        <w:rPr>
+          <w:lang w:val="en-US"/>
+        </w:rPr>
+        <w:t>'C',</w:t>
+      </w:r>
+      <w:r>
+        <w:rPr>
+          <w:lang w:val="en-US"/>
+        </w:rPr>
+        <w:t>0</w:t>
+      </w:r>
+      <w:r>
+        <w:rPr>
+          <w:lang w:val="en-US"/>
+        </w:rPr>
+        <w:t>)</w:t>
+      </w:r>
+      <w:r>
+        <w:rPr>
+          <w:lang w:val="en-US"/>
+        </w:rPr>
+        <w:tab/>
+        <w:t xml:space="preserve">   </w:t>
+      </w:r>
+      <w:r>
+        <w:rPr>
           <w:lang w:val="en-US"/>
         </w:rPr>
         <w:t xml:space="preserve"> </w:t>
       </w:r>
       <w:r>
         <w:rPr>
-          <w:b/>
-          <w:u w:val="single"/>
-          <w:lang w:val="en-US"/>
-        </w:rPr>
-        <w:t>Papa):</w:t>
-      </w:r>
-    </w:p>
-    <w:p>
-      <w:pPr>
-        <w:rPr>
-          <w:b/>
-          <w:u w:val="single"/>
-          <w:lang w:val="en-US"/>
-        </w:rPr>
-      </w:pPr>
-    </w:p>
-    <w:p>
-      <w:pPr>
-        <w:rPr>
-          <w:lang w:val="en-US"/>
-        </w:rPr>
-      </w:pPr>
-      <w:proofErr w:type="gramStart"/>
-      <w:r>
-        <w:rPr>
-          <w:lang w:val="en-US"/>
-        </w:rPr>
-        <w:t>hottv4Init(</w:t>
-      </w:r>
-      <w:proofErr w:type="gramEnd"/>
-      <w:r>
-        <w:rPr>
-          <w:lang w:val="en-US"/>
-        </w:rPr>
-        <w:t>&amp;Serial3);</w:t>
-      </w:r>
-    </w:p>
-    <w:p>
-      <w:pPr>
-        <w:rPr>
-          <w:lang w:val="en-US"/>
-        </w:rPr>
-      </w:pPr>
-    </w:p>
-    <w:p>
-      <w:pPr>
-        <w:rPr>
-          <w:lang w:val="en-US"/>
-        </w:rPr>
-      </w:pPr>
-      <w:r>
-        <w:rPr>
-          <w:lang w:val="en-US"/>
-        </w:rPr>
-        <w:t>#define BATT_ANALOG_INPUT</w:t>
+          <w:lang w:val="en-US"/>
+        </w:rPr>
+        <w:t>//Standard</w:t>
+      </w:r>
+    </w:p>
+    <w:p>
+      <w:pPr>
+        <w:rPr>
+          <w:lang w:val="en-US"/>
+        </w:rPr>
+      </w:pPr>
+      <w:r>
+        <w:rPr>
+          <w:lang w:val="en-US"/>
+        </w:rPr>
+        <w:t xml:space="preserve">#define BATT_R_HIGH       </w:t>
+      </w:r>
+      <w:r>
+        <w:rPr>
+          <w:lang w:val="en-US"/>
+        </w:rPr>
+        <w:t xml:space="preserve"> 5.6</w:t>
+      </w:r>
+      <w:r>
+        <w:rPr>
+          <w:lang w:val="en-US"/>
+        </w:rPr>
+        <w:t xml:space="preserve">                                    //</w:t>
+      </w:r>
+      <w:r>
+        <w:rPr>
+          <w:lang w:val="en-US"/>
+        </w:rPr>
+        <w:t>5</w:t>
+      </w:r>
+      <w:r>
+        <w:rPr>
+          <w:lang w:val="en-US"/>
+        </w:rPr>
+        <w:t>.6</w:t>
+      </w:r>
+      <w:r>
+        <w:rPr>
+          <w:lang w:val="en-US"/>
+        </w:rPr>
+        <w:t xml:space="preserve"> onboard </w:t>
+      </w:r>
+      <w:proofErr w:type="spellStart"/>
+      <w:r>
+        <w:rPr>
+          <w:lang w:val="en-US"/>
+        </w:rPr>
+        <w:t>Widerstand</w:t>
+      </w:r>
+      <w:proofErr w:type="spellEnd"/>
+      <w:r>
+        <w:rPr>
+          <w:lang w:val="en-US"/>
+        </w:rPr>
+        <w:t xml:space="preserve">  </w:t>
       </w:r>
       <w:r>
         <w:rPr>
@@ -973,95 +1081,6 @@
         </w:rPr>
         <w:tab/>
       </w:r>
-      <w:proofErr w:type="gramStart"/>
-      <w:r>
-        <w:rPr>
-          <w:lang w:val="en-US"/>
-        </w:rPr>
-        <w:t>Port2Pin(</w:t>
-      </w:r>
-      <w:proofErr w:type="gramEnd"/>
-      <w:r>
-        <w:rPr>
-          <w:lang w:val="en-US"/>
-        </w:rPr>
-        <w:t>'C',</w:t>
-      </w:r>
-      <w:r>
-        <w:rPr>
-          <w:lang w:val="en-US"/>
-        </w:rPr>
-        <w:t>2</w:t>
-      </w:r>
-      <w:r>
-        <w:rPr>
-          <w:lang w:val="en-US"/>
-        </w:rPr>
-        <w:t>)</w:t>
-      </w:r>
-      <w:r>
-        <w:rPr>
-          <w:lang w:val="en-US"/>
-        </w:rPr>
-        <w:t xml:space="preserve"> </w:t>
-      </w:r>
-    </w:p>
-    <w:p>
-      <w:pPr>
-        <w:rPr>
-          <w:lang w:val="en-US"/>
-        </w:rPr>
-      </w:pPr>
-      <w:r>
-        <w:rPr>
-          <w:lang w:val="en-US"/>
-        </w:rPr>
-        <w:t xml:space="preserve">#define BATT_R_HIGH       </w:t>
-      </w:r>
-      <w:r>
-        <w:rPr>
-          <w:lang w:val="en-US"/>
-        </w:rPr>
-        <w:t xml:space="preserve"> 10.04                                    //</w:t>
-      </w:r>
-      <w:r>
-        <w:rPr>
-          <w:lang w:val="en-US"/>
-        </w:rPr>
-        <w:t>5</w:t>
-      </w:r>
-      <w:r>
-        <w:rPr>
-          <w:lang w:val="en-US"/>
-        </w:rPr>
-        <w:t>.6</w:t>
-      </w:r>
-      <w:r>
-        <w:rPr>
-          <w:lang w:val="en-US"/>
-        </w:rPr>
-        <w:t xml:space="preserve"> onboard </w:t>
-      </w:r>
-      <w:proofErr w:type="spellStart"/>
-      <w:r>
-        <w:rPr>
-          <w:lang w:val="en-US"/>
-        </w:rPr>
-        <w:t>Widerstand</w:t>
-      </w:r>
-      <w:proofErr w:type="spellEnd"/>
-      <w:r>
-        <w:rPr>
-          <w:lang w:val="en-US"/>
-        </w:rPr>
-        <w:t xml:space="preserve">  </w:t>
-      </w:r>
-      <w:r>
-        <w:rPr>
-          <w:lang w:val="en-US"/>
-        </w:rPr>
-        <w:tab/>
-      </w:r>
     </w:p>
     <w:p>
       <w:pPr>
@@ -1079,7 +1098,25 @@
         <w:rPr>
           <w:lang w:val="en-US"/>
         </w:rPr>
-        <w:t xml:space="preserve"> 1.48                                             //</w:t>
+        <w:t xml:space="preserve"> 1.5</w:t>
+      </w:r>
+      <w:r>
+        <w:rPr>
+          <w:lang w:val="en-US"/>
+        </w:rPr>
+        <w:t xml:space="preserve">            </w:t>
+      </w:r>
+      <w:r>
+        <w:rPr>
+          <w:lang w:val="en-US"/>
+        </w:rPr>
+        <w:t xml:space="preserve">                       </w:t>
+      </w:r>
+      <w:r>
+        <w:rPr>
+          <w:lang w:val="en-US"/>
+        </w:rPr>
+        <w:t xml:space="preserve"> //</w:t>
       </w:r>
       <w:r>
         <w:rPr>
@@ -1131,7 +1168,7 @@
         <w:rPr>
           <w:lang w:val="en-US"/>
         </w:rPr>
-        <w:t>8</w:t>
+        <w:t>0</w:t>
       </w:r>
       <w:r>
         <w:rPr>
@@ -2464,7 +2501,7 @@
 </file>
 
 <file path=customXml/itemProps1.xml><?xml version="1.0" encoding="utf-8"?>
-<ds:datastoreItem xmlns:ds="http://schemas.openxmlformats.org/officeDocument/2006/customXml" ds:itemID="{3D0A738C-C6ED-4A53-BB26-725024BEED55}">
+<ds:datastoreItem xmlns:ds="http://schemas.openxmlformats.org/officeDocument/2006/customXml" ds:itemID="{993C8C9B-2FBC-4058-9821-91630F015D14}">
   <ds:schemaRefs>
     <ds:schemaRef ds:uri="http://schemas.openxmlformats.org/officeDocument/2006/bibliography"/>
   </ds:schemaRefs>

</xml_diff>

<commit_message>
- fixed throttle bug when ATLPANIC is activated - corrected spelling - throttleBump increased to 40 - HoTT: added status message when ALTPANIC
</commit_message>
<xml_diff>
--- a/Attention.docx
+++ b/Attention.docx
@@ -319,7 +319,21 @@
           <w:b/>
           <w:u w:val="single"/>
         </w:rPr>
-        <w:t xml:space="preserve"> 3S (</w:t>
+        <w:t xml:space="preserve"> 3</w:t>
+      </w:r>
+      <w:r>
+        <w:rPr>
+          <w:b/>
+          <w:u w:val="single"/>
+        </w:rPr>
+        <w:t>s</w:t>
+      </w:r>
+      <w:r>
+        <w:rPr>
+          <w:b/>
+          <w:u w:val="single"/>
+        </w:rPr>
+        <w:t xml:space="preserve"> (</w:t>
       </w:r>
       <w:r>
         <w:rPr>
@@ -945,489 +959,417 @@
         </w:rPr>
         <w:t>&amp;Serial3);</w:t>
       </w:r>
+    </w:p>
+    <w:p>
+      <w:pPr>
+        <w:rPr>
+          <w:lang w:val="en-US"/>
+        </w:rPr>
+      </w:pPr>
+    </w:p>
+    <w:p>
+      <w:pPr>
+        <w:rPr>
+          <w:lang w:val="en-US"/>
+        </w:rPr>
+      </w:pPr>
+      <w:r>
+        <w:rPr>
+          <w:lang w:val="en-US"/>
+        </w:rPr>
+        <w:t>#define BATT_ANALOG_INPUT</w:t>
+      </w:r>
+      <w:r>
+        <w:rPr>
+          <w:lang w:val="en-US"/>
+        </w:rPr>
+        <w:tab/>
+      </w:r>
+      <w:proofErr w:type="gramStart"/>
+      <w:r>
+        <w:rPr>
+          <w:lang w:val="en-US"/>
+        </w:rPr>
+        <w:t>Port2Pin(</w:t>
+      </w:r>
+      <w:proofErr w:type="gramEnd"/>
+      <w:r>
+        <w:rPr>
+          <w:lang w:val="en-US"/>
+        </w:rPr>
+        <w:t>'C',</w:t>
+      </w:r>
+      <w:r>
+        <w:rPr>
+          <w:lang w:val="en-US"/>
+        </w:rPr>
+        <w:t>0</w:t>
+      </w:r>
+      <w:r>
+        <w:rPr>
+          <w:lang w:val="en-US"/>
+        </w:rPr>
+        <w:t>)</w:t>
+      </w:r>
+      <w:r>
+        <w:rPr>
+          <w:lang w:val="en-US"/>
+        </w:rPr>
+        <w:tab/>
+        <w:t xml:space="preserve">   </w:t>
+      </w:r>
+      <w:r>
+        <w:rPr>
+          <w:lang w:val="en-US"/>
+        </w:rPr>
+        <w:t xml:space="preserve"> </w:t>
+      </w:r>
+      <w:r>
+        <w:rPr>
+          <w:lang w:val="en-US"/>
+        </w:rPr>
+        <w:t>//Standard</w:t>
+      </w:r>
+    </w:p>
+    <w:p>
+      <w:pPr>
+        <w:rPr>
+          <w:lang w:val="en-US"/>
+        </w:rPr>
+      </w:pPr>
+      <w:r>
+        <w:rPr>
+          <w:lang w:val="en-US"/>
+        </w:rPr>
+        <w:t xml:space="preserve">#define BATT_R_HIGH       </w:t>
+      </w:r>
+      <w:r>
+        <w:rPr>
+          <w:lang w:val="en-US"/>
+        </w:rPr>
+        <w:t xml:space="preserve"> 5.6</w:t>
+      </w:r>
+      <w:r>
+        <w:rPr>
+          <w:lang w:val="en-US"/>
+        </w:rPr>
+        <w:t xml:space="preserve">                                    //</w:t>
+      </w:r>
+      <w:r>
+        <w:rPr>
+          <w:lang w:val="en-US"/>
+        </w:rPr>
+        <w:t>5</w:t>
+      </w:r>
+      <w:r>
+        <w:rPr>
+          <w:lang w:val="en-US"/>
+        </w:rPr>
+        <w:t>.6</w:t>
+      </w:r>
+      <w:r>
+        <w:rPr>
+          <w:lang w:val="en-US"/>
+        </w:rPr>
+        <w:t xml:space="preserve"> onboard </w:t>
+      </w:r>
+      <w:proofErr w:type="spellStart"/>
+      <w:r>
+        <w:rPr>
+          <w:lang w:val="en-US"/>
+        </w:rPr>
+        <w:t>Widerstand</w:t>
+      </w:r>
+      <w:proofErr w:type="spellEnd"/>
+      <w:r>
+        <w:rPr>
+          <w:lang w:val="en-US"/>
+        </w:rPr>
+        <w:t xml:space="preserve">  </w:t>
+      </w:r>
+      <w:r>
+        <w:rPr>
+          <w:lang w:val="en-US"/>
+        </w:rPr>
+        <w:tab/>
+      </w:r>
+    </w:p>
+    <w:p>
+      <w:pPr>
+        <w:rPr>
+          <w:lang w:val="en-US"/>
+        </w:rPr>
+      </w:pPr>
+      <w:r>
+        <w:rPr>
+          <w:lang w:val="en-US"/>
+        </w:rPr>
+        <w:t xml:space="preserve">#define BATT_R_LOW        </w:t>
+      </w:r>
+      <w:r>
+        <w:rPr>
+          <w:lang w:val="en-US"/>
+        </w:rPr>
+        <w:t xml:space="preserve"> 1.5</w:t>
+      </w:r>
+      <w:r>
+        <w:rPr>
+          <w:lang w:val="en-US"/>
+        </w:rPr>
+        <w:t xml:space="preserve">            </w:t>
+      </w:r>
+      <w:r>
+        <w:rPr>
+          <w:lang w:val="en-US"/>
+        </w:rPr>
+        <w:t xml:space="preserve">                       </w:t>
+      </w:r>
+      <w:r>
+        <w:rPr>
+          <w:lang w:val="en-US"/>
+        </w:rPr>
+        <w:t xml:space="preserve"> //</w:t>
+      </w:r>
+      <w:r>
+        <w:rPr>
+          <w:lang w:val="en-US"/>
+        </w:rPr>
+        <w:t>1.5</w:t>
+      </w:r>
+      <w:r>
+        <w:rPr>
+          <w:lang w:val="en-US"/>
+        </w:rPr>
+        <w:t xml:space="preserve"> onboard </w:t>
+      </w:r>
+      <w:proofErr w:type="spellStart"/>
+      <w:r>
+        <w:rPr>
+          <w:lang w:val="en-US"/>
+        </w:rPr>
+        <w:t>Widerstand</w:t>
+      </w:r>
+      <w:proofErr w:type="spellEnd"/>
+      <w:r>
+        <w:rPr>
+          <w:lang w:val="en-US"/>
+        </w:rPr>
+        <w:tab/>
+      </w:r>
+    </w:p>
+    <w:p>
+      <w:pPr>
+        <w:rPr>
+          <w:lang w:val="en-US"/>
+        </w:rPr>
+      </w:pPr>
+      <w:r>
+        <w:rPr>
+          <w:lang w:val="en-US"/>
+        </w:rPr>
+        <w:t>#define BATT_DIODE_LOSS</w:t>
+      </w:r>
+      <w:r>
+        <w:rPr>
+          <w:lang w:val="en-US"/>
+        </w:rPr>
+        <w:tab/>
+        <w:t>0.</w:t>
+      </w:r>
+      <w:r>
+        <w:rPr>
+          <w:lang w:val="en-US"/>
+        </w:rPr>
+        <w:t>0</w:t>
+      </w:r>
+      <w:r>
+        <w:rPr>
+          <w:lang w:val="en-US"/>
+        </w:rPr>
+        <w:tab/>
+      </w:r>
+    </w:p>
+    <w:p>
+      <w:pPr>
+        <w:rPr>
+          <w:lang w:val="en-US"/>
+        </w:rPr>
+      </w:pPr>
+    </w:p>
+    <w:p>
+      <w:pPr>
+        <w:rPr>
+          <w:lang w:val="en-US"/>
+        </w:rPr>
+      </w:pPr>
+      <w:proofErr w:type="gramStart"/>
+      <w:r>
+        <w:rPr>
+          <w:lang w:val="en-US"/>
+        </w:rPr>
+        <w:t>static</w:t>
+      </w:r>
+      <w:proofErr w:type="gramEnd"/>
+      <w:r>
+        <w:rPr>
+          <w:lang w:val="en-US"/>
+        </w:rPr>
+        <w:t xml:space="preserve"> byte </w:t>
+      </w:r>
+      <w:proofErr w:type="spellStart"/>
+      <w:r>
+        <w:rPr>
+          <w:lang w:val="en-US"/>
+        </w:rPr>
+        <w:t>receiverPinPPM</w:t>
+      </w:r>
+      <w:proofErr w:type="spellEnd"/>
+      <w:r>
+        <w:rPr>
+          <w:lang w:val="en-US"/>
+        </w:rPr>
+        <w:t xml:space="preserve"> = Port2Pin('D', 1</w:t>
+      </w:r>
+      <w:r>
+        <w:rPr>
+          <w:lang w:val="en-US"/>
+        </w:rPr>
+        <w:t>5</w:t>
+      </w:r>
+      <w:r>
+        <w:rPr>
+          <w:lang w:val="en-US"/>
+        </w:rPr>
+        <w:t>);</w:t>
+      </w:r>
+      <w:r>
+        <w:rPr>
+          <w:lang w:val="en-US"/>
+        </w:rPr>
+        <w:t xml:space="preserve"> //Standard</w:t>
+      </w:r>
+    </w:p>
+    <w:p>
+      <w:pPr>
+        <w:rPr>
+          <w:lang w:val="en-US"/>
+        </w:rPr>
+      </w:pPr>
+    </w:p>
+    <w:p>
+      <w:pPr>
+        <w:rPr>
+          <w:lang w:val="en-US"/>
+        </w:rPr>
+      </w:pPr>
+      <w:r>
+        <w:rPr>
+          <w:lang w:val="en-US"/>
+        </w:rPr>
+        <w:t>Failsafe Throttle: 1</w:t>
+      </w:r>
+      <w:r>
+        <w:rPr>
+          <w:lang w:val="en-US"/>
+        </w:rPr>
+        <w:t>40</w:t>
+      </w:r>
+      <w:r>
+        <w:rPr>
+          <w:lang w:val="en-US"/>
+        </w:rPr>
+        <w:t>0</w:t>
+      </w:r>
+    </w:p>
+    <w:p>
+      <w:pPr>
+        <w:rPr>
+          <w:lang w:val="en-US"/>
+        </w:rPr>
+      </w:pPr>
+    </w:p>
+    <w:p>
+      <w:pPr>
+        <w:rPr>
+          <w:lang w:val="en-US"/>
+        </w:rPr>
+      </w:pPr>
+    </w:p>
+    <w:p>
+      <w:pPr>
+        <w:rPr>
+          <w:b/>
+          <w:u w:val="single"/>
+          <w:lang w:val="en-US"/>
+        </w:rPr>
+      </w:pPr>
+      <w:r>
+        <w:rPr>
+          <w:b/>
+          <w:u w:val="single"/>
+          <w:lang w:val="en-US"/>
+        </w:rPr>
+        <w:lastRenderedPageBreak/>
+        <w:t>AQ Mini Shield</w:t>
+      </w:r>
+      <w:r>
+        <w:rPr>
+          <w:b/>
+          <w:u w:val="single"/>
+          <w:lang w:val="en-US"/>
+        </w:rPr>
+        <w:t xml:space="preserve"> </w:t>
+      </w:r>
+      <w:r>
+        <w:rPr>
+          <w:b/>
+          <w:u w:val="single"/>
+          <w:lang w:val="en-US"/>
+        </w:rPr>
+        <w:t>(</w:t>
+      </w:r>
+      <w:proofErr w:type="spellStart"/>
+      <w:r>
+        <w:rPr>
+          <w:b/>
+          <w:u w:val="single"/>
+          <w:lang w:val="en-US"/>
+        </w:rPr>
+        <w:t>unbenutzt</w:t>
+      </w:r>
+      <w:proofErr w:type="spellEnd"/>
+      <w:r>
+        <w:rPr>
+          <w:b/>
+          <w:u w:val="single"/>
+          <w:lang w:val="en-US"/>
+        </w:rPr>
+        <w:t>):</w:t>
+      </w:r>
+    </w:p>
+    <w:p>
+      <w:pPr>
+        <w:rPr>
+          <w:lang w:val="en-US"/>
+        </w:rPr>
+      </w:pPr>
+    </w:p>
+    <w:p>
+      <w:pPr>
+        <w:rPr>
+          <w:lang w:val="en-US"/>
+        </w:rPr>
+      </w:pPr>
+      <w:r>
+        <w:rPr>
+          <w:lang w:val="en-US"/>
+        </w:rPr>
+        <w:t>Attitude PIDs: P 40, I 0, D -200</w:t>
+      </w:r>
+    </w:p>
+    <w:p>
       <w:bookmarkStart w:id="0" w:name="_GoBack"/>
       <w:bookmarkEnd w:id="0"/>
-    </w:p>
-    <w:p>
-      <w:pPr>
-        <w:rPr>
-          <w:lang w:val="en-US"/>
-        </w:rPr>
-      </w:pPr>
-    </w:p>
-    <w:p>
-      <w:pPr>
-        <w:rPr>
-          <w:lang w:val="en-US"/>
-        </w:rPr>
-      </w:pPr>
-      <w:r>
-        <w:rPr>
-          <w:lang w:val="en-US"/>
-        </w:rPr>
-        <w:t>#define BATT_ANALOG_INPUT</w:t>
-      </w:r>
-      <w:r>
-        <w:rPr>
-          <w:lang w:val="en-US"/>
-        </w:rPr>
-        <w:tab/>
-      </w:r>
-      <w:proofErr w:type="gramStart"/>
-      <w:r>
-        <w:rPr>
-          <w:lang w:val="en-US"/>
-        </w:rPr>
-        <w:t>Port2Pin(</w:t>
-      </w:r>
-      <w:proofErr w:type="gramEnd"/>
-      <w:r>
-        <w:rPr>
-          <w:lang w:val="en-US"/>
-        </w:rPr>
-        <w:t>'C',</w:t>
-      </w:r>
-      <w:r>
-        <w:rPr>
-          <w:lang w:val="en-US"/>
-        </w:rPr>
-        <w:t>0</w:t>
-      </w:r>
-      <w:r>
-        <w:rPr>
-          <w:lang w:val="en-US"/>
-        </w:rPr>
-        <w:t>)</w:t>
-      </w:r>
-      <w:r>
-        <w:rPr>
-          <w:lang w:val="en-US"/>
-        </w:rPr>
-        <w:tab/>
-        <w:t xml:space="preserve">   </w:t>
-      </w:r>
-      <w:r>
-        <w:rPr>
-          <w:lang w:val="en-US"/>
-        </w:rPr>
-        <w:t xml:space="preserve"> </w:t>
-      </w:r>
-      <w:r>
-        <w:rPr>
-          <w:lang w:val="en-US"/>
-        </w:rPr>
-        <w:t>//Standard</w:t>
-      </w:r>
-    </w:p>
-    <w:p>
-      <w:pPr>
-        <w:rPr>
-          <w:lang w:val="en-US"/>
-        </w:rPr>
-      </w:pPr>
-      <w:r>
-        <w:rPr>
-          <w:lang w:val="en-US"/>
-        </w:rPr>
-        <w:t xml:space="preserve">#define BATT_R_HIGH       </w:t>
-      </w:r>
-      <w:r>
-        <w:rPr>
-          <w:lang w:val="en-US"/>
-        </w:rPr>
-        <w:t xml:space="preserve"> 5.6</w:t>
-      </w:r>
-      <w:r>
-        <w:rPr>
-          <w:lang w:val="en-US"/>
-        </w:rPr>
-        <w:t xml:space="preserve">                                    //</w:t>
-      </w:r>
-      <w:r>
-        <w:rPr>
-          <w:lang w:val="en-US"/>
-        </w:rPr>
-        <w:t>5</w:t>
-      </w:r>
-      <w:r>
-        <w:rPr>
-          <w:lang w:val="en-US"/>
-        </w:rPr>
-        <w:t>.6</w:t>
-      </w:r>
-      <w:r>
-        <w:rPr>
-          <w:lang w:val="en-US"/>
-        </w:rPr>
-        <w:t xml:space="preserve"> onboard </w:t>
-      </w:r>
-      <w:proofErr w:type="spellStart"/>
-      <w:r>
-        <w:rPr>
-          <w:lang w:val="en-US"/>
-        </w:rPr>
-        <w:t>Widerstand</w:t>
-      </w:r>
-      <w:proofErr w:type="spellEnd"/>
-      <w:r>
-        <w:rPr>
-          <w:lang w:val="en-US"/>
-        </w:rPr>
-        <w:t xml:space="preserve">  </w:t>
-      </w:r>
-      <w:r>
-        <w:rPr>
-          <w:lang w:val="en-US"/>
-        </w:rPr>
-        <w:tab/>
-      </w:r>
-    </w:p>
-    <w:p>
-      <w:pPr>
-        <w:rPr>
-          <w:lang w:val="en-US"/>
-        </w:rPr>
-      </w:pPr>
-      <w:r>
-        <w:rPr>
-          <w:lang w:val="en-US"/>
-        </w:rPr>
-        <w:t xml:space="preserve">#define BATT_R_LOW        </w:t>
-      </w:r>
-      <w:r>
-        <w:rPr>
-          <w:lang w:val="en-US"/>
-        </w:rPr>
-        <w:t xml:space="preserve"> 1.5</w:t>
-      </w:r>
-      <w:r>
-        <w:rPr>
-          <w:lang w:val="en-US"/>
-        </w:rPr>
-        <w:t xml:space="preserve">            </w:t>
-      </w:r>
-      <w:r>
-        <w:rPr>
-          <w:lang w:val="en-US"/>
-        </w:rPr>
-        <w:t xml:space="preserve">                       </w:t>
-      </w:r>
-      <w:r>
-        <w:rPr>
-          <w:lang w:val="en-US"/>
-        </w:rPr>
-        <w:t xml:space="preserve"> //</w:t>
-      </w:r>
-      <w:r>
-        <w:rPr>
-          <w:lang w:val="en-US"/>
-        </w:rPr>
-        <w:t>1.5</w:t>
-      </w:r>
-      <w:r>
-        <w:rPr>
-          <w:lang w:val="en-US"/>
-        </w:rPr>
-        <w:t xml:space="preserve"> onboard </w:t>
-      </w:r>
-      <w:proofErr w:type="spellStart"/>
-      <w:r>
-        <w:rPr>
-          <w:lang w:val="en-US"/>
-        </w:rPr>
-        <w:t>Widerstand</w:t>
-      </w:r>
-      <w:proofErr w:type="spellEnd"/>
-      <w:r>
-        <w:rPr>
-          <w:lang w:val="en-US"/>
-        </w:rPr>
-        <w:tab/>
-      </w:r>
-    </w:p>
-    <w:p>
-      <w:pPr>
-        <w:rPr>
-          <w:lang w:val="en-US"/>
-        </w:rPr>
-      </w:pPr>
-      <w:r>
-        <w:rPr>
-          <w:lang w:val="en-US"/>
-        </w:rPr>
-        <w:t>#define BATT_DIODE_LOSS</w:t>
-      </w:r>
-      <w:r>
-        <w:rPr>
-          <w:lang w:val="en-US"/>
-        </w:rPr>
-        <w:tab/>
-        <w:t>0.</w:t>
-      </w:r>
-      <w:r>
-        <w:rPr>
-          <w:lang w:val="en-US"/>
-        </w:rPr>
-        <w:t>0</w:t>
-      </w:r>
-      <w:r>
-        <w:rPr>
-          <w:lang w:val="en-US"/>
-        </w:rPr>
-        <w:tab/>
-      </w:r>
-    </w:p>
-    <w:p>
-      <w:pPr>
-        <w:rPr>
-          <w:lang w:val="en-US"/>
-        </w:rPr>
-      </w:pPr>
-    </w:p>
-    <w:p>
-      <w:pPr>
-        <w:rPr>
-          <w:lang w:val="en-US"/>
-        </w:rPr>
-      </w:pPr>
-      <w:proofErr w:type="gramStart"/>
-      <w:r>
-        <w:rPr>
-          <w:lang w:val="en-US"/>
-        </w:rPr>
-        <w:t>static</w:t>
-      </w:r>
-      <w:proofErr w:type="gramEnd"/>
-      <w:r>
-        <w:rPr>
-          <w:lang w:val="en-US"/>
-        </w:rPr>
-        <w:t xml:space="preserve"> byte </w:t>
-      </w:r>
-      <w:proofErr w:type="spellStart"/>
-      <w:r>
-        <w:rPr>
-          <w:lang w:val="en-US"/>
-        </w:rPr>
-        <w:t>receiverPinPPM</w:t>
-      </w:r>
-      <w:proofErr w:type="spellEnd"/>
-      <w:r>
-        <w:rPr>
-          <w:lang w:val="en-US"/>
-        </w:rPr>
-        <w:t xml:space="preserve"> = Port2Pin('D', 1</w:t>
-      </w:r>
-      <w:r>
-        <w:rPr>
-          <w:lang w:val="en-US"/>
-        </w:rPr>
-        <w:t>5</w:t>
-      </w:r>
-      <w:r>
-        <w:rPr>
-          <w:lang w:val="en-US"/>
-        </w:rPr>
-        <w:t>);</w:t>
-      </w:r>
-      <w:r>
-        <w:rPr>
-          <w:lang w:val="en-US"/>
-        </w:rPr>
-        <w:t xml:space="preserve"> //Standard</w:t>
-      </w:r>
-    </w:p>
-    <w:p>
-      <w:pPr>
-        <w:rPr>
-          <w:lang w:val="en-US"/>
-        </w:rPr>
-      </w:pPr>
-    </w:p>
-    <w:p>
-      <w:pPr>
-        <w:rPr>
-          <w:lang w:val="en-US"/>
-        </w:rPr>
-      </w:pPr>
-      <w:r>
-        <w:rPr>
-          <w:lang w:val="en-US"/>
-        </w:rPr>
-        <w:t>Failsafe Throttle: 1</w:t>
-      </w:r>
-      <w:r>
-        <w:rPr>
-          <w:lang w:val="en-US"/>
-        </w:rPr>
-        <w:t>40</w:t>
-      </w:r>
-      <w:r>
-        <w:rPr>
-          <w:lang w:val="en-US"/>
-        </w:rPr>
-        <w:t>0</w:t>
-      </w:r>
-    </w:p>
-    <w:p>
-      <w:pPr>
-        <w:rPr>
-          <w:lang w:val="en-US"/>
-        </w:rPr>
-      </w:pPr>
-    </w:p>
-    <w:p>
-      <w:pPr>
-        <w:rPr>
-          <w:lang w:val="en-US"/>
-        </w:rPr>
-      </w:pPr>
-    </w:p>
-    <w:p>
-      <w:pPr>
-        <w:rPr>
-          <w:b/>
-          <w:u w:val="single"/>
-          <w:lang w:val="en-US"/>
-        </w:rPr>
-      </w:pPr>
-      <w:r>
-        <w:rPr>
-          <w:b/>
-          <w:u w:val="single"/>
-          <w:lang w:val="en-US"/>
-        </w:rPr>
-        <w:lastRenderedPageBreak/>
-        <w:t>AQ Mini Shield</w:t>
-      </w:r>
-      <w:r>
-        <w:rPr>
-          <w:b/>
-          <w:u w:val="single"/>
-          <w:lang w:val="en-US"/>
-        </w:rPr>
-        <w:t xml:space="preserve"> </w:t>
-      </w:r>
-      <w:r>
-        <w:rPr>
-          <w:b/>
-          <w:u w:val="single"/>
-          <w:lang w:val="en-US"/>
-        </w:rPr>
-        <w:t>(</w:t>
-      </w:r>
-      <w:proofErr w:type="spellStart"/>
-      <w:r>
-        <w:rPr>
-          <w:b/>
-          <w:u w:val="single"/>
-          <w:lang w:val="en-US"/>
-        </w:rPr>
-        <w:t>unbenutzt</w:t>
-      </w:r>
-      <w:proofErr w:type="spellEnd"/>
-      <w:r>
-        <w:rPr>
-          <w:b/>
-          <w:u w:val="single"/>
-          <w:lang w:val="en-US"/>
-        </w:rPr>
-        <w:t>):</w:t>
-      </w:r>
-    </w:p>
-    <w:p>
-      <w:pPr>
-        <w:rPr>
-          <w:lang w:val="en-US"/>
-        </w:rPr>
-      </w:pPr>
-    </w:p>
-    <w:p>
-      <w:pPr>
-        <w:rPr>
-          <w:lang w:val="en-US"/>
-        </w:rPr>
-      </w:pPr>
-      <w:r>
-        <w:rPr>
-          <w:lang w:val="en-US"/>
-        </w:rPr>
-        <w:t>Attitude PIDs: P 40, I 0, D -200</w:t>
-      </w:r>
-    </w:p>
-    <w:p>
-      <w:pPr>
-        <w:rPr>
-          <w:lang w:val="en-US"/>
-        </w:rPr>
-      </w:pPr>
-    </w:p>
-    <w:p>
-      <w:pPr>
-        <w:rPr>
-          <w:b/>
-          <w:u w:val="single"/>
-          <w:lang w:val="en-US"/>
-        </w:rPr>
-      </w:pPr>
-      <w:r>
-        <w:rPr>
-          <w:b/>
-          <w:u w:val="single"/>
-          <w:lang w:val="en-US"/>
-        </w:rPr>
-        <w:t>Brushless Gimbal (</w:t>
-      </w:r>
-      <w:proofErr w:type="spellStart"/>
-      <w:r>
-        <w:rPr>
-          <w:b/>
-          <w:u w:val="single"/>
-          <w:lang w:val="en-US"/>
-        </w:rPr>
-        <w:t>Meins</w:t>
-      </w:r>
-      <w:proofErr w:type="spellEnd"/>
-      <w:r>
-        <w:rPr>
-          <w:b/>
-          <w:u w:val="single"/>
-          <w:lang w:val="en-US"/>
-        </w:rPr>
-        <w:t>, MK):</w:t>
-      </w:r>
-    </w:p>
-    <w:p>
-      <w:pPr>
-        <w:rPr>
-          <w:b/>
-          <w:u w:val="single"/>
-          <w:lang w:val="en-US"/>
-        </w:rPr>
-      </w:pPr>
-    </w:p>
-    <w:p>
-      <w:pPr>
-        <w:pStyle w:val="Listenabsatz"/>
-        <w:numPr>
-          <w:ilvl w:val="0"/>
-          <w:numId w:val="1"/>
-        </w:numPr>
-      </w:pPr>
-      <w:r>
-        <w:t xml:space="preserve">Reverse </w:t>
-      </w:r>
-      <w:r>
-        <w:t xml:space="preserve">Z-Axis </w:t>
-      </w:r>
-      <w:r>
-        <w:t>aktivieren</w:t>
-      </w:r>
-    </w:p>
-    <w:p>
-      <w:pPr>
-        <w:ind w:left="708"/>
-      </w:pPr>
     </w:p>
     <w:p>
       <w:pPr>
@@ -2501,7 +2443,7 @@
 </file>
 
 <file path=customXml/itemProps1.xml><?xml version="1.0" encoding="utf-8"?>
-<ds:datastoreItem xmlns:ds="http://schemas.openxmlformats.org/officeDocument/2006/customXml" ds:itemID="{993C8C9B-2FBC-4058-9821-91630F015D14}">
+<ds:datastoreItem xmlns:ds="http://schemas.openxmlformats.org/officeDocument/2006/customXml" ds:itemID="{B666417E-2779-4CFE-BD9C-46FFDA77EC00}">
   <ds:schemaRefs>
     <ds:schemaRef ds:uri="http://schemas.openxmlformats.org/officeDocument/2006/bibliography"/>
   </ds:schemaRefs>

</xml_diff>